<commit_message>
on ch20 now :)
</commit_message>
<xml_diff>
--- a/Owen_Spring_Report.docx
+++ b/Owen_Spring_Report.docx
@@ -1106,8 +1106,6 @@
           <w:del w:id="34" w:author="zenrunner" w:date="2019-03-26T15:42:00Z"/>
         </w:rPr>
       </w:pPr>
-      <w:bookmarkStart w:id="35" w:name="_GoBack"/>
-      <w:bookmarkEnd w:id="35"/>
     </w:p>
     <w:p>
       <w:pPr>
@@ -1130,8 +1128,14 @@
       <w:pPr>
         <w:pStyle w:val="FirstParagraph"/>
         <w:rPr>
-          <w:rFonts w:ascii="Helvetica" w:hAnsi="Helvetica" w:cs="Helvetica"/>
-        </w:rPr>
+          <w:del w:id="35" w:author="zenrunner" w:date="2019-03-26T16:17:00Z"/>
+          <w:rFonts w:ascii="Helvetica" w:hAnsi="Helvetica" w:cs="Helvetica"/>
+        </w:rPr>
+        <w:pPrChange w:id="36" w:author="zenrunner" w:date="2019-03-26T16:17:00Z">
+          <w:pPr>
+            <w:pStyle w:val="FirstParagraph"/>
+          </w:pPr>
+        </w:pPrChange>
       </w:pPr>
       <w:r>
         <w:rPr>
@@ -1179,7 +1183,21 @@
         <w:rPr>
           <w:rFonts w:ascii="Helvetica" w:hAnsi="Helvetica" w:cs="Helvetica"/>
         </w:rPr>
-        <w:t xml:space="preserve"> 2017). A positive interaction is any association between multiple individuals where one or more of the interactors benefits, either in physical health or reproductive fitness (M. D. M. </w:t>
+        <w:t xml:space="preserve"> 2017). A positive interaction is any association between multiple individuals where one or more of the interactors benefits</w:t>
+      </w:r>
+      <w:del w:id="37" w:author="zenrunner" w:date="2019-03-26T16:16:00Z">
+        <w:r>
+          <w:rPr>
+            <w:rFonts w:ascii="Helvetica" w:hAnsi="Helvetica" w:cs="Helvetica"/>
+          </w:rPr>
+          <w:delText>,</w:delText>
+        </w:r>
+      </w:del>
+      <w:r>
+        <w:rPr>
+          <w:rFonts w:ascii="Helvetica" w:hAnsi="Helvetica" w:cs="Helvetica"/>
+        </w:rPr>
+        <w:t xml:space="preserve"> either in physical health or reproductive fitness (M. D. M. </w:t>
       </w:r>
       <w:proofErr w:type="spellStart"/>
       <w:r>
@@ -1193,8 +1211,210 @@
         <w:rPr>
           <w:rFonts w:ascii="Helvetica" w:hAnsi="Helvetica" w:cs="Helvetica"/>
         </w:rPr>
-        <w:t xml:space="preserve"> and Callaway 1994). These interactions are described by the Kingdom-level pathway they follow from benefactor to protegee (e.g. plant-plant, plant-animal, plant-animal-plant, etc.). By analyzing more narrow taxonomic interactions in a variety of ecosystems, we are able to further understand the importance of positive interactions in ecosystem structure and dynamics.</w:t>
-      </w:r>
+        <w:t xml:space="preserve"> and Callaway 1994). </w:t>
+      </w:r>
+      <w:proofErr w:type="gramStart"/>
+      <w:r>
+        <w:rPr>
+          <w:rFonts w:ascii="Helvetica" w:hAnsi="Helvetica" w:cs="Helvetica"/>
+        </w:rPr>
+        <w:t xml:space="preserve">These interactions are described by the Kingdom-level pathway they follow from benefactor to </w:t>
+      </w:r>
+      <w:del w:id="38" w:author="zenrunner" w:date="2019-03-26T16:16:00Z">
+        <w:r>
+          <w:rPr>
+            <w:rFonts w:ascii="Helvetica" w:hAnsi="Helvetica" w:cs="Helvetica"/>
+          </w:rPr>
+          <w:delText>protege</w:delText>
+        </w:r>
+      </w:del>
+      <w:ins w:id="39" w:author="zenrunner" w:date="2019-03-26T16:16:00Z">
+        <w:r>
+          <w:rPr>
+            <w:rFonts w:ascii="Helvetica" w:hAnsi="Helvetica" w:cs="Helvetica"/>
+          </w:rPr>
+          <w:t>protégé</w:t>
+        </w:r>
+        <w:proofErr w:type="gramEnd"/>
+        <w:r>
+          <w:rPr>
+            <w:rFonts w:ascii="Helvetica" w:hAnsi="Helvetica" w:cs="Helvetica"/>
+          </w:rPr>
+          <w:t xml:space="preserve"> </w:t>
+        </w:r>
+      </w:ins>
+      <w:del w:id="40" w:author="zenrunner" w:date="2019-03-26T16:16:00Z">
+        <w:r>
+          <w:rPr>
+            <w:rFonts w:ascii="Helvetica" w:hAnsi="Helvetica" w:cs="Helvetica"/>
+          </w:rPr>
+          <w:delText xml:space="preserve">e </w:delText>
+        </w:r>
+      </w:del>
+      <w:r>
+        <w:rPr>
+          <w:rFonts w:ascii="Helvetica" w:hAnsi="Helvetica" w:cs="Helvetica"/>
+        </w:rPr>
+        <w:t>(e.g. plant-plant, plant-animal, plant-animal-plant, etc.). By analyzing more narrow taxonomic interactions in a variety of ecosystems, we are able to further understand the importance of positive interactions in ecosystem structure and dynamics</w:t>
+      </w:r>
+      <w:ins w:id="41" w:author="zenrunner" w:date="2019-03-26T16:16:00Z">
+        <w:r>
+          <w:rPr>
+            <w:rFonts w:ascii="Helvetica" w:hAnsi="Helvetica" w:cs="Helvetica"/>
+          </w:rPr>
+          <w:t xml:space="preserve"> and infer biodiversity impacts.</w:t>
+        </w:r>
+      </w:ins>
+      <w:ins w:id="42" w:author="zenrunner" w:date="2019-03-26T16:17:00Z">
+        <w:r>
+          <w:rPr>
+            <w:rFonts w:ascii="Helvetica" w:hAnsi="Helvetica" w:cs="Helvetica"/>
+          </w:rPr>
+          <w:t xml:space="preserve"> Mutualism is </w:t>
+        </w:r>
+        <w:r>
+          <w:rPr>
+            <w:rFonts w:ascii="Helvetica" w:hAnsi="Helvetica" w:cs="Helvetica"/>
+          </w:rPr>
+          <w:t>a</w:t>
+        </w:r>
+      </w:ins>
+      <w:del w:id="43" w:author="zenrunner" w:date="2019-03-26T16:16:00Z">
+        <w:r>
+          <w:rPr>
+            <w:rFonts w:ascii="Helvetica" w:hAnsi="Helvetica" w:cs="Helvetica"/>
+          </w:rPr>
+          <w:delText>.</w:delText>
+        </w:r>
+      </w:del>
+    </w:p>
+    <w:p>
+      <w:pPr>
+        <w:pStyle w:val="FirstParagraph"/>
+        <w:pPrChange w:id="44" w:author="zenrunner" w:date="2019-03-26T16:17:00Z">
+          <w:pPr>
+            <w:pStyle w:val="BodyText"/>
+          </w:pPr>
+        </w:pPrChange>
+      </w:pPr>
+      <w:del w:id="45" w:author="zenrunner" w:date="2019-03-26T16:17:00Z">
+        <w:r>
+          <w:delText>Mutualism, a</w:delText>
+        </w:r>
+      </w:del>
+      <w:r>
+        <w:t xml:space="preserve"> </w:t>
+      </w:r>
+      <w:proofErr w:type="gramStart"/>
+      <w:r>
+        <w:t>more</w:t>
+      </w:r>
+      <w:proofErr w:type="gramEnd"/>
+      <w:r>
+        <w:t xml:space="preserve"> specific </w:t>
+      </w:r>
+      <w:del w:id="46" w:author="zenrunner" w:date="2019-03-26T16:17:00Z">
+        <w:r>
+          <w:delText xml:space="preserve">kind of </w:delText>
+        </w:r>
+      </w:del>
+      <w:r>
+        <w:t>interspecific</w:t>
+      </w:r>
+      <w:r>
+        <w:t xml:space="preserve"> interaction</w:t>
+      </w:r>
+      <w:del w:id="47" w:author="zenrunner" w:date="2019-03-26T16:17:00Z">
+        <w:r>
+          <w:delText>, is</w:delText>
+        </w:r>
+      </w:del>
+      <w:r>
+        <w:t xml:space="preserve"> when </w:t>
+      </w:r>
+      <w:r>
+        <w:rPr>
+          <w:i/>
+        </w:rPr>
+        <w:t>both</w:t>
+      </w:r>
+      <w:r>
+        <w:t xml:space="preserve"> </w:t>
+      </w:r>
+      <w:ins w:id="48" w:author="zenrunner" w:date="2019-03-26T16:17:00Z">
+        <w:r>
+          <w:t xml:space="preserve">interacting </w:t>
+        </w:r>
+      </w:ins>
+      <w:r>
+        <w:t xml:space="preserve">parties involved benefit </w:t>
+      </w:r>
+      <w:del w:id="49" w:author="zenrunner" w:date="2019-03-26T16:17:00Z">
+        <w:r>
+          <w:delText xml:space="preserve">from interacting </w:delText>
+        </w:r>
+      </w:del>
+      <w:r>
+        <w:t>(Barker et al. 2017; Bronstein 2009; Bronstein 2001). In harsh ecosystems (like deserts or islands), we see examples of “double mutualism”</w:t>
+      </w:r>
+      <w:del w:id="50" w:author="zenrunner" w:date="2019-03-26T16:18:00Z">
+        <w:r>
+          <w:delText>,</w:delText>
+        </w:r>
+      </w:del>
+      <w:r>
+        <w:t xml:space="preserve"> where each interactor exists in two distinct niches to provide two distinct services to an interspecific (</w:t>
+      </w:r>
+      <w:proofErr w:type="spellStart"/>
+      <w:r>
+        <w:t>Ladley</w:t>
+      </w:r>
+      <w:proofErr w:type="spellEnd"/>
+      <w:r>
+        <w:t xml:space="preserve"> and Kelly 1996; Kelly et al. 2004; Garcia, </w:t>
+      </w:r>
+      <w:proofErr w:type="spellStart"/>
+      <w:r>
+        <w:t>Espadaler</w:t>
+      </w:r>
+      <w:proofErr w:type="spellEnd"/>
+      <w:r>
+        <w:t xml:space="preserve">, and Olesen 2012; Gomes, </w:t>
+      </w:r>
+      <w:proofErr w:type="spellStart"/>
+      <w:r>
+        <w:t>Quirino</w:t>
+      </w:r>
+      <w:proofErr w:type="spellEnd"/>
+      <w:r>
+        <w:t>, and Araujo 2014). Mutualism and double mutualism are most commonly discussed when an animal is</w:t>
+      </w:r>
+      <w:ins w:id="51" w:author="zenrunner" w:date="2019-03-26T16:18:00Z">
+        <w:r>
+          <w:t xml:space="preserve"> the </w:t>
+        </w:r>
+      </w:ins>
+      <w:del w:id="52" w:author="zenrunner" w:date="2019-03-26T16:18:00Z">
+        <w:r>
+          <w:delText xml:space="preserve"> an </w:delText>
+        </w:r>
+      </w:del>
+      <w:r>
+        <w:t>interacting species</w:t>
+      </w:r>
+      <w:ins w:id="53" w:author="zenrunner" w:date="2019-03-26T16:18:00Z">
+        <w:r>
+          <w:t xml:space="preserve"> with a benefactor plant species</w:t>
+        </w:r>
+        <w:proofErr w:type="gramStart"/>
+        <w:r>
+          <w:t>?</w:t>
+        </w:r>
+      </w:ins>
+      <w:r>
+        <w:t>.</w:t>
+      </w:r>
+      <w:proofErr w:type="gramEnd"/>
     </w:p>
     <w:p>
       <w:pPr>
@@ -1211,95 +1431,690 @@
           <w:sz w:val="24"/>
           <w:szCs w:val="24"/>
         </w:rPr>
-        <w:t xml:space="preserve">Mutualism, a more specific kind of </w:t>
-      </w:r>
-      <w:r>
-        <w:rPr>
-          <w:rFonts w:ascii="Helvetica" w:hAnsi="Helvetica" w:cs="Helvetica"/>
-          <w:sz w:val="24"/>
-          <w:szCs w:val="24"/>
-        </w:rPr>
-        <w:t>interspecific</w:t>
-      </w:r>
-      <w:r>
-        <w:rPr>
-          <w:rFonts w:ascii="Helvetica" w:hAnsi="Helvetica" w:cs="Helvetica"/>
-          <w:sz w:val="24"/>
-          <w:szCs w:val="24"/>
-        </w:rPr>
-        <w:t xml:space="preserve"> interaction, is when </w:t>
-      </w:r>
-      <w:r>
-        <w:rPr>
-          <w:rFonts w:ascii="Helvetica" w:hAnsi="Helvetica" w:cs="Helvetica"/>
-          <w:i/>
-          <w:sz w:val="24"/>
-          <w:szCs w:val="24"/>
-        </w:rPr>
-        <w:t>both</w:t>
-      </w:r>
-      <w:r>
-        <w:rPr>
-          <w:rFonts w:ascii="Helvetica" w:hAnsi="Helvetica" w:cs="Helvetica"/>
-          <w:sz w:val="24"/>
-          <w:szCs w:val="24"/>
-        </w:rPr>
-        <w:t xml:space="preserve"> parties involved benefit from interacting (Barker et al. 2017; Bronstein 2009; Bronstein 2001). In harsh ecosystems (like deserts or islands), we see examples of “double mutualism”, where each interactor exists in two distinct niches to provide two distinct services to an interspecific (</w:t>
-      </w:r>
-      <w:proofErr w:type="spellStart"/>
-      <w:r>
-        <w:rPr>
-          <w:rFonts w:ascii="Helvetica" w:hAnsi="Helvetica" w:cs="Helvetica"/>
-          <w:sz w:val="24"/>
-          <w:szCs w:val="24"/>
-        </w:rPr>
-        <w:t>Ladley</w:t>
-      </w:r>
-      <w:proofErr w:type="spellEnd"/>
-      <w:r>
-        <w:rPr>
-          <w:rFonts w:ascii="Helvetica" w:hAnsi="Helvetica" w:cs="Helvetica"/>
-          <w:sz w:val="24"/>
-          <w:szCs w:val="24"/>
-        </w:rPr>
-        <w:t xml:space="preserve"> and Kelly 1996; Kelly et al. 2004; Garcia, </w:t>
-      </w:r>
-      <w:proofErr w:type="spellStart"/>
-      <w:r>
-        <w:rPr>
-          <w:rFonts w:ascii="Helvetica" w:hAnsi="Helvetica" w:cs="Helvetica"/>
-          <w:sz w:val="24"/>
-          <w:szCs w:val="24"/>
-        </w:rPr>
-        <w:t>Espadaler</w:t>
-      </w:r>
-      <w:proofErr w:type="spellEnd"/>
-      <w:r>
-        <w:rPr>
-          <w:rFonts w:ascii="Helvetica" w:hAnsi="Helvetica" w:cs="Helvetica"/>
-          <w:sz w:val="24"/>
-          <w:szCs w:val="24"/>
-        </w:rPr>
-        <w:t xml:space="preserve">, and Olesen 2012; Gomes, </w:t>
-      </w:r>
-      <w:proofErr w:type="spellStart"/>
-      <w:r>
-        <w:rPr>
-          <w:rFonts w:ascii="Helvetica" w:hAnsi="Helvetica" w:cs="Helvetica"/>
-          <w:sz w:val="24"/>
-          <w:szCs w:val="24"/>
-        </w:rPr>
-        <w:t>Quirino</w:t>
-      </w:r>
-      <w:proofErr w:type="spellEnd"/>
-      <w:r>
-        <w:rPr>
-          <w:rFonts w:ascii="Helvetica" w:hAnsi="Helvetica" w:cs="Helvetica"/>
-          <w:sz w:val="24"/>
-          <w:szCs w:val="24"/>
-        </w:rPr>
-        <w:t>, and Araujo 2014). Mutualism and double mutualism are most commonly discussed when an animal is an interacting species.</w:t>
-      </w:r>
+        <w:t>Facilitation</w:t>
+      </w:r>
+      <w:ins w:id="54" w:author="zenrunner" w:date="2019-03-26T16:18:00Z">
+        <w:r>
+          <w:rPr>
+            <w:rFonts w:ascii="Helvetica" w:hAnsi="Helvetica" w:cs="Helvetica"/>
+            <w:sz w:val="24"/>
+            <w:szCs w:val="24"/>
+          </w:rPr>
+          <w:t xml:space="preserve"> </w:t>
+        </w:r>
+      </w:ins>
+      <w:del w:id="55" w:author="zenrunner" w:date="2019-03-26T16:18:00Z">
+        <w:r>
+          <w:rPr>
+            <w:rFonts w:ascii="Helvetica" w:hAnsi="Helvetica" w:cs="Helvetica"/>
+            <w:sz w:val="24"/>
+            <w:szCs w:val="24"/>
+          </w:rPr>
+          <w:delText xml:space="preserve">, however, </w:delText>
+        </w:r>
+      </w:del>
+      <w:r>
+        <w:rPr>
+          <w:rFonts w:ascii="Helvetica" w:hAnsi="Helvetica" w:cs="Helvetica"/>
+          <w:sz w:val="24"/>
+          <w:szCs w:val="24"/>
+        </w:rPr>
+        <w:t xml:space="preserve">usually </w:t>
+      </w:r>
+      <w:del w:id="56" w:author="zenrunner" w:date="2019-03-26T16:18:00Z">
+        <w:r>
+          <w:rPr>
+            <w:rFonts w:ascii="Helvetica" w:hAnsi="Helvetica" w:cs="Helvetica"/>
+            <w:sz w:val="24"/>
+            <w:szCs w:val="24"/>
+          </w:rPr>
+          <w:delText xml:space="preserve">references </w:delText>
+        </w:r>
+      </w:del>
+      <w:ins w:id="57" w:author="zenrunner" w:date="2019-03-26T16:18:00Z">
+        <w:r>
+          <w:rPr>
+            <w:rFonts w:ascii="Helvetica" w:hAnsi="Helvetica" w:cs="Helvetica"/>
+            <w:sz w:val="24"/>
+            <w:szCs w:val="24"/>
+          </w:rPr>
+          <w:t>describes</w:t>
+        </w:r>
+        <w:r>
+          <w:rPr>
+            <w:rFonts w:ascii="Helvetica" w:hAnsi="Helvetica" w:cs="Helvetica"/>
+            <w:sz w:val="24"/>
+            <w:szCs w:val="24"/>
+          </w:rPr>
+          <w:t xml:space="preserve"> </w:t>
+        </w:r>
+      </w:ins>
+      <w:r>
+        <w:rPr>
+          <w:rFonts w:ascii="Helvetica" w:hAnsi="Helvetica" w:cs="Helvetica"/>
+          <w:sz w:val="24"/>
+          <w:szCs w:val="24"/>
+        </w:rPr>
+        <w:t>positive interactions where</w:t>
+      </w:r>
+      <w:ins w:id="58" w:author="zenrunner" w:date="2019-03-26T16:18:00Z">
+        <w:r>
+          <w:rPr>
+            <w:rFonts w:ascii="Helvetica" w:hAnsi="Helvetica" w:cs="Helvetica"/>
+            <w:sz w:val="24"/>
+            <w:szCs w:val="24"/>
+          </w:rPr>
+          <w:t>in</w:t>
+        </w:r>
+      </w:ins>
+      <w:r>
+        <w:rPr>
+          <w:rFonts w:ascii="Helvetica" w:hAnsi="Helvetica" w:cs="Helvetica"/>
+          <w:sz w:val="24"/>
+          <w:szCs w:val="24"/>
+        </w:rPr>
+        <w:t xml:space="preserve"> </w:t>
+      </w:r>
+      <w:del w:id="59" w:author="zenrunner" w:date="2019-03-26T16:19:00Z">
+        <w:r>
+          <w:rPr>
+            <w:rFonts w:ascii="Helvetica" w:hAnsi="Helvetica" w:cs="Helvetica"/>
+            <w:sz w:val="24"/>
+            <w:szCs w:val="24"/>
+          </w:rPr>
+          <w:delText xml:space="preserve">a plant is </w:delText>
+        </w:r>
+      </w:del>
+      <w:r>
+        <w:rPr>
+          <w:rFonts w:ascii="Helvetica" w:hAnsi="Helvetica" w:cs="Helvetica"/>
+          <w:sz w:val="24"/>
+          <w:szCs w:val="24"/>
+        </w:rPr>
+        <w:t xml:space="preserve">the </w:t>
+      </w:r>
+      <w:del w:id="60" w:author="zenrunner" w:date="2019-03-26T16:19:00Z">
+        <w:r>
+          <w:rPr>
+            <w:rFonts w:ascii="Helvetica" w:hAnsi="Helvetica" w:cs="Helvetica"/>
+            <w:sz w:val="24"/>
+            <w:szCs w:val="24"/>
+          </w:rPr>
+          <w:delText xml:space="preserve">benefactor </w:delText>
+        </w:r>
+      </w:del>
+      <w:ins w:id="61" w:author="zenrunner" w:date="2019-03-26T16:19:00Z">
+        <w:r>
+          <w:rPr>
+            <w:rFonts w:ascii="Helvetica" w:hAnsi="Helvetica" w:cs="Helvetica"/>
+            <w:sz w:val="24"/>
+            <w:szCs w:val="24"/>
+          </w:rPr>
+          <w:t>benefactor</w:t>
+        </w:r>
+        <w:r>
+          <w:rPr>
+            <w:rFonts w:ascii="Helvetica" w:hAnsi="Helvetica" w:cs="Helvetica"/>
+            <w:sz w:val="24"/>
+            <w:szCs w:val="24"/>
+          </w:rPr>
+          <w:t xml:space="preserve"> and protégé </w:t>
+        </w:r>
+      </w:ins>
+      <w:r>
+        <w:rPr>
+          <w:rFonts w:ascii="Helvetica" w:hAnsi="Helvetica" w:cs="Helvetica"/>
+          <w:sz w:val="24"/>
+          <w:szCs w:val="24"/>
+        </w:rPr>
+        <w:t>species</w:t>
+      </w:r>
+      <w:ins w:id="62" w:author="zenrunner" w:date="2019-03-26T16:19:00Z">
+        <w:r>
+          <w:rPr>
+            <w:rFonts w:ascii="Helvetica" w:hAnsi="Helvetica" w:cs="Helvetica"/>
+            <w:sz w:val="24"/>
+            <w:szCs w:val="24"/>
+          </w:rPr>
+          <w:t xml:space="preserve"> are both plants</w:t>
+        </w:r>
+      </w:ins>
+      <w:r>
+        <w:rPr>
+          <w:rFonts w:ascii="Helvetica" w:hAnsi="Helvetica" w:cs="Helvetica"/>
+          <w:sz w:val="24"/>
+          <w:szCs w:val="24"/>
+        </w:rPr>
+        <w:t xml:space="preserve"> (i.e. plant-plant</w:t>
+      </w:r>
+      <w:ins w:id="63" w:author="zenrunner" w:date="2019-03-26T16:19:00Z">
+        <w:r>
+          <w:rPr>
+            <w:rFonts w:ascii="Helvetica" w:hAnsi="Helvetica" w:cs="Helvetica"/>
+            <w:sz w:val="24"/>
+            <w:szCs w:val="24"/>
+          </w:rPr>
+          <w:t>) and less commonly</w:t>
+        </w:r>
+      </w:ins>
+      <w:r>
+        <w:rPr>
+          <w:rFonts w:ascii="Helvetica" w:hAnsi="Helvetica" w:cs="Helvetica"/>
+          <w:sz w:val="24"/>
+          <w:szCs w:val="24"/>
+        </w:rPr>
+        <w:t xml:space="preserve"> </w:t>
+      </w:r>
+      <w:del w:id="64" w:author="zenrunner" w:date="2019-03-26T16:19:00Z">
+        <w:r>
+          <w:rPr>
+            <w:rFonts w:ascii="Helvetica" w:hAnsi="Helvetica" w:cs="Helvetica"/>
+            <w:sz w:val="24"/>
+            <w:szCs w:val="24"/>
+          </w:rPr>
+          <w:delText xml:space="preserve">or </w:delText>
+        </w:r>
+      </w:del>
+      <w:r>
+        <w:rPr>
+          <w:rFonts w:ascii="Helvetica" w:hAnsi="Helvetica" w:cs="Helvetica"/>
+          <w:sz w:val="24"/>
+          <w:szCs w:val="24"/>
+        </w:rPr>
+        <w:t>plant-animal interactions</w:t>
+      </w:r>
+      <w:del w:id="65" w:author="zenrunner" w:date="2019-03-26T16:19:00Z">
+        <w:r>
+          <w:rPr>
+            <w:rFonts w:ascii="Helvetica" w:hAnsi="Helvetica" w:cs="Helvetica"/>
+            <w:sz w:val="24"/>
+            <w:szCs w:val="24"/>
+          </w:rPr>
+          <w:delText>)</w:delText>
+        </w:r>
+      </w:del>
+      <w:r>
+        <w:rPr>
+          <w:rFonts w:ascii="Helvetica" w:hAnsi="Helvetica" w:cs="Helvetica"/>
+          <w:sz w:val="24"/>
+          <w:szCs w:val="24"/>
+        </w:rPr>
+        <w:t xml:space="preserve"> (F. T. </w:t>
+      </w:r>
+      <w:proofErr w:type="spellStart"/>
+      <w:r>
+        <w:rPr>
+          <w:rFonts w:ascii="Helvetica" w:hAnsi="Helvetica" w:cs="Helvetica"/>
+          <w:sz w:val="24"/>
+          <w:szCs w:val="24"/>
+        </w:rPr>
+        <w:t>Maestre</w:t>
+      </w:r>
+      <w:proofErr w:type="spellEnd"/>
+      <w:r>
+        <w:rPr>
+          <w:rFonts w:ascii="Helvetica" w:hAnsi="Helvetica" w:cs="Helvetica"/>
+          <w:sz w:val="24"/>
+          <w:szCs w:val="24"/>
+        </w:rPr>
+        <w:t xml:space="preserve"> et al. 2009). Benefactor plant species increase germination, growth, and recruitment of </w:t>
+      </w:r>
+      <w:del w:id="66" w:author="zenrunner" w:date="2019-03-26T16:19:00Z">
+        <w:r>
+          <w:rPr>
+            <w:rFonts w:ascii="Helvetica" w:hAnsi="Helvetica" w:cs="Helvetica"/>
+            <w:sz w:val="24"/>
+            <w:szCs w:val="24"/>
+          </w:rPr>
+          <w:delText>protege</w:delText>
+        </w:r>
+      </w:del>
+      <w:ins w:id="67" w:author="zenrunner" w:date="2019-03-26T16:19:00Z">
+        <w:r>
+          <w:rPr>
+            <w:rFonts w:ascii="Helvetica" w:hAnsi="Helvetica" w:cs="Helvetica"/>
+            <w:sz w:val="24"/>
+            <w:szCs w:val="24"/>
+          </w:rPr>
+          <w:t>protégé</w:t>
+        </w:r>
+      </w:ins>
+      <w:del w:id="68" w:author="zenrunner" w:date="2019-03-26T16:19:00Z">
+        <w:r>
+          <w:rPr>
+            <w:rFonts w:ascii="Helvetica" w:hAnsi="Helvetica" w:cs="Helvetica"/>
+            <w:sz w:val="24"/>
+            <w:szCs w:val="24"/>
+          </w:rPr>
+          <w:delText>e</w:delText>
+        </w:r>
+      </w:del>
+      <w:r>
+        <w:rPr>
+          <w:rFonts w:ascii="Helvetica" w:hAnsi="Helvetica" w:cs="Helvetica"/>
+          <w:sz w:val="24"/>
+          <w:szCs w:val="24"/>
+        </w:rPr>
+        <w:t xml:space="preserve"> species </w:t>
+      </w:r>
+      <w:del w:id="69" w:author="zenrunner" w:date="2019-03-26T16:19:00Z">
+        <w:r>
+          <w:rPr>
+            <w:rFonts w:ascii="Helvetica" w:hAnsi="Helvetica" w:cs="Helvetica"/>
+            <w:sz w:val="24"/>
+            <w:szCs w:val="24"/>
+          </w:rPr>
+          <w:delText xml:space="preserve">existing </w:delText>
+        </w:r>
+      </w:del>
+      <w:r>
+        <w:rPr>
+          <w:rFonts w:ascii="Helvetica" w:hAnsi="Helvetica" w:cs="Helvetica"/>
+          <w:sz w:val="24"/>
+          <w:szCs w:val="24"/>
+        </w:rPr>
+        <w:t xml:space="preserve">under its canopy (Franco and Nobel 2009). In arid ecosystems, facilitation </w:t>
+      </w:r>
+      <w:r>
+        <w:rPr>
+          <w:rFonts w:ascii="Helvetica" w:hAnsi="Helvetica" w:cs="Helvetica"/>
+          <w:sz w:val="24"/>
+          <w:szCs w:val="24"/>
+          <w:highlight w:val="yellow"/>
+          <w:rPrChange w:id="70" w:author="zenrunner" w:date="2019-03-26T16:19:00Z">
+            <w:rPr>
+              <w:rFonts w:ascii="Helvetica" w:hAnsi="Helvetica" w:cs="Helvetica"/>
+              <w:sz w:val="24"/>
+              <w:szCs w:val="24"/>
+            </w:rPr>
+          </w:rPrChange>
+        </w:rPr>
+        <w:t>takes the form of</w:t>
+      </w:r>
+      <w:r>
+        <w:rPr>
+          <w:rFonts w:ascii="Helvetica" w:hAnsi="Helvetica" w:cs="Helvetica"/>
+          <w:sz w:val="24"/>
+          <w:szCs w:val="24"/>
+        </w:rPr>
+        <w:t xml:space="preserve"> benefactor species providing resources like water, shade, and pollinators (Flores-Torres and Galindo-Escamilla 2017; Miranda-Jacome, Montaña, and </w:t>
+      </w:r>
+      <w:proofErr w:type="spellStart"/>
+      <w:r>
+        <w:rPr>
+          <w:rFonts w:ascii="Helvetica" w:hAnsi="Helvetica" w:cs="Helvetica"/>
+          <w:sz w:val="24"/>
+          <w:szCs w:val="24"/>
+        </w:rPr>
+        <w:t>Fornoni</w:t>
+      </w:r>
+      <w:proofErr w:type="spellEnd"/>
+      <w:r>
+        <w:rPr>
+          <w:rFonts w:ascii="Helvetica" w:hAnsi="Helvetica" w:cs="Helvetica"/>
+          <w:sz w:val="24"/>
+          <w:szCs w:val="24"/>
+        </w:rPr>
+        <w:t xml:space="preserve"> 2013; Mitchell et al. 2009), or protection from trauma by herbivory, trampling, freezing temperatures, predation, and wind (Gomez-Aparicio et al. 2008; Parker 1989; Tewksbury and Lloyd 2001; P. S. Nobel 1980)</w:t>
+      </w:r>
+      <w:ins w:id="71" w:author="zenrunner" w:date="2019-03-26T16:20:00Z">
+        <w:r>
+          <w:rPr>
+            <w:rFonts w:ascii="Helvetica" w:hAnsi="Helvetica" w:cs="Helvetica"/>
+            <w:sz w:val="24"/>
+            <w:szCs w:val="24"/>
+          </w:rPr>
+          <w:t xml:space="preserve"> great list</w:t>
+        </w:r>
+      </w:ins>
+      <w:r>
+        <w:rPr>
+          <w:rFonts w:ascii="Helvetica" w:hAnsi="Helvetica" w:cs="Helvetica"/>
+          <w:sz w:val="24"/>
+          <w:szCs w:val="24"/>
+        </w:rPr>
+        <w:t xml:space="preserve">. Keystone benefactor </w:t>
+      </w:r>
+      <w:proofErr w:type="gramStart"/>
+      <w:r>
+        <w:rPr>
+          <w:rFonts w:ascii="Helvetica" w:hAnsi="Helvetica" w:cs="Helvetica"/>
+          <w:sz w:val="24"/>
+          <w:szCs w:val="24"/>
+        </w:rPr>
+        <w:t>species which facilitate many species in an ecosystem</w:t>
+      </w:r>
+      <w:proofErr w:type="gramEnd"/>
+      <w:r>
+        <w:rPr>
+          <w:rFonts w:ascii="Helvetica" w:hAnsi="Helvetica" w:cs="Helvetica"/>
+          <w:sz w:val="24"/>
+          <w:szCs w:val="24"/>
+        </w:rPr>
+        <w:t xml:space="preserve"> are known as foundational species (Angelini et al. 2011; Almeida and </w:t>
+      </w:r>
+      <w:proofErr w:type="spellStart"/>
+      <w:r>
+        <w:rPr>
+          <w:rFonts w:ascii="Helvetica" w:hAnsi="Helvetica" w:cs="Helvetica"/>
+          <w:sz w:val="24"/>
+          <w:szCs w:val="24"/>
+        </w:rPr>
+        <w:t>Mikich</w:t>
+      </w:r>
+      <w:proofErr w:type="spellEnd"/>
+      <w:r>
+        <w:rPr>
+          <w:rFonts w:ascii="Helvetica" w:hAnsi="Helvetica" w:cs="Helvetica"/>
+          <w:sz w:val="24"/>
+          <w:szCs w:val="24"/>
+        </w:rPr>
+        <w:t xml:space="preserve"> 2018)</w:t>
+      </w:r>
+      <w:del w:id="72" w:author="zenrunner" w:date="2019-03-26T16:20:00Z">
+        <w:r>
+          <w:rPr>
+            <w:rFonts w:ascii="Helvetica" w:hAnsi="Helvetica" w:cs="Helvetica"/>
+            <w:sz w:val="24"/>
+            <w:szCs w:val="24"/>
+          </w:rPr>
+          <w:delText>,</w:delText>
+        </w:r>
+      </w:del>
+      <w:r>
+        <w:rPr>
+          <w:rFonts w:ascii="Helvetica" w:hAnsi="Helvetica" w:cs="Helvetica"/>
+          <w:sz w:val="24"/>
+          <w:szCs w:val="24"/>
+        </w:rPr>
+        <w:t xml:space="preserve"> and are dominant species in a ecosystem. Shrub species have been documented as the most common foundational species globally (</w:t>
+      </w:r>
+      <w:proofErr w:type="spellStart"/>
+      <w:r>
+        <w:rPr>
+          <w:rFonts w:ascii="Helvetica" w:hAnsi="Helvetica" w:cs="Helvetica"/>
+          <w:sz w:val="24"/>
+          <w:szCs w:val="24"/>
+        </w:rPr>
+        <w:t>Filazzola</w:t>
+      </w:r>
+      <w:proofErr w:type="spellEnd"/>
+      <w:r>
+        <w:rPr>
+          <w:rFonts w:ascii="Helvetica" w:hAnsi="Helvetica" w:cs="Helvetica"/>
+          <w:sz w:val="24"/>
+          <w:szCs w:val="24"/>
+        </w:rPr>
+        <w:t xml:space="preserve"> et al. 2017). </w:t>
+      </w:r>
+      <w:r>
+        <w:rPr>
+          <w:rFonts w:ascii="Helvetica" w:hAnsi="Helvetica" w:cs="Helvetica"/>
+          <w:i/>
+          <w:sz w:val="24"/>
+          <w:szCs w:val="24"/>
+        </w:rPr>
+        <w:t>Cylindropuntia acanthocarpa</w:t>
+      </w:r>
+      <w:r>
+        <w:rPr>
+          <w:rFonts w:ascii="Helvetica" w:hAnsi="Helvetica" w:cs="Helvetica"/>
+          <w:sz w:val="24"/>
+          <w:szCs w:val="24"/>
+        </w:rPr>
+        <w:t xml:space="preserve">, a many-branched columnar member of the </w:t>
+      </w:r>
+      <w:r>
+        <w:rPr>
+          <w:rFonts w:ascii="Helvetica" w:hAnsi="Helvetica" w:cs="Helvetica"/>
+          <w:i/>
+          <w:sz w:val="24"/>
+          <w:szCs w:val="24"/>
+        </w:rPr>
+        <w:t>Cactaceae</w:t>
+      </w:r>
+      <w:r>
+        <w:rPr>
+          <w:rFonts w:ascii="Helvetica" w:hAnsi="Helvetica" w:cs="Helvetica"/>
+          <w:sz w:val="24"/>
+          <w:szCs w:val="24"/>
+        </w:rPr>
+        <w:t xml:space="preserve"> family is found as a dominant species in the Mojave Desert. It is morphologically similar to foundational shrubs, and </w:t>
+      </w:r>
+      <w:ins w:id="73" w:author="zenrunner" w:date="2019-03-26T16:20:00Z">
+        <w:r>
+          <w:rPr>
+            <w:rFonts w:ascii="Helvetica" w:hAnsi="Helvetica" w:cs="Helvetica"/>
+            <w:sz w:val="24"/>
+            <w:szCs w:val="24"/>
+          </w:rPr>
+          <w:t xml:space="preserve">it </w:t>
+        </w:r>
+      </w:ins>
+      <w:del w:id="74" w:author="zenrunner" w:date="2019-03-26T16:20:00Z">
+        <w:r>
+          <w:rPr>
+            <w:rFonts w:ascii="Helvetica" w:hAnsi="Helvetica" w:cs="Helvetica"/>
+            <w:sz w:val="24"/>
+            <w:szCs w:val="24"/>
+          </w:rPr>
+          <w:delText xml:space="preserve">likely </w:delText>
+        </w:r>
+      </w:del>
+      <w:r>
+        <w:rPr>
+          <w:rFonts w:ascii="Helvetica" w:hAnsi="Helvetica" w:cs="Helvetica"/>
+          <w:sz w:val="24"/>
+          <w:szCs w:val="24"/>
+        </w:rPr>
+        <w:t xml:space="preserve">is </w:t>
+      </w:r>
+      <w:ins w:id="75" w:author="zenrunner" w:date="2019-03-26T16:20:00Z">
+        <w:r>
+          <w:rPr>
+            <w:rFonts w:ascii="Helvetica" w:hAnsi="Helvetica" w:cs="Helvetica"/>
+            <w:sz w:val="24"/>
+            <w:szCs w:val="24"/>
+          </w:rPr>
+          <w:t xml:space="preserve">likely </w:t>
+        </w:r>
+      </w:ins>
+      <w:r>
+        <w:rPr>
+          <w:rFonts w:ascii="Helvetica" w:hAnsi="Helvetica" w:cs="Helvetica"/>
+          <w:sz w:val="24"/>
+          <w:szCs w:val="24"/>
+        </w:rPr>
+        <w:t xml:space="preserve">a keystone foundational species itself. Members of the </w:t>
+      </w:r>
+      <w:r>
+        <w:rPr>
+          <w:rFonts w:ascii="Helvetica" w:hAnsi="Helvetica" w:cs="Helvetica"/>
+          <w:i/>
+          <w:sz w:val="24"/>
+          <w:szCs w:val="24"/>
+        </w:rPr>
+        <w:t>Cactaceae</w:t>
+      </w:r>
+      <w:r>
+        <w:rPr>
+          <w:rFonts w:ascii="Helvetica" w:hAnsi="Helvetica" w:cs="Helvetica"/>
+          <w:sz w:val="24"/>
+          <w:szCs w:val="24"/>
+        </w:rPr>
+        <w:t xml:space="preserve"> family have been documented as both </w:t>
+      </w:r>
+      <w:del w:id="76" w:author="zenrunner" w:date="2019-03-26T16:20:00Z">
+        <w:r>
+          <w:rPr>
+            <w:rFonts w:ascii="Helvetica" w:hAnsi="Helvetica" w:cs="Helvetica"/>
+            <w:sz w:val="24"/>
+            <w:szCs w:val="24"/>
+            <w:highlight w:val="yellow"/>
+            <w:rPrChange w:id="77" w:author="zenrunner" w:date="2019-03-26T16:20:00Z">
+              <w:rPr>
+                <w:rFonts w:ascii="Helvetica" w:hAnsi="Helvetica" w:cs="Helvetica"/>
+                <w:sz w:val="24"/>
+                <w:szCs w:val="24"/>
+              </w:rPr>
+            </w:rPrChange>
+          </w:rPr>
+          <w:delText>protegee</w:delText>
+        </w:r>
+      </w:del>
+      <w:ins w:id="78" w:author="zenrunner" w:date="2019-03-26T16:20:00Z">
+        <w:r>
+          <w:rPr>
+            <w:rFonts w:ascii="Helvetica" w:hAnsi="Helvetica" w:cs="Helvetica"/>
+            <w:sz w:val="24"/>
+            <w:szCs w:val="24"/>
+            <w:highlight w:val="yellow"/>
+          </w:rPr>
+          <w:t>protégée</w:t>
+        </w:r>
+        <w:r>
+          <w:rPr>
+            <w:rFonts w:ascii="Helvetica" w:hAnsi="Helvetica" w:cs="Helvetica"/>
+            <w:sz w:val="24"/>
+            <w:szCs w:val="24"/>
+          </w:rPr>
+          <w:t xml:space="preserve"> </w:t>
+        </w:r>
+        <w:proofErr w:type="spellStart"/>
+        <w:r>
+          <w:rPr>
+            <w:rFonts w:ascii="Helvetica" w:hAnsi="Helvetica" w:cs="Helvetica"/>
+            <w:sz w:val="24"/>
+            <w:szCs w:val="24"/>
+          </w:rPr>
+          <w:t>etc</w:t>
+        </w:r>
+      </w:ins>
+      <w:proofErr w:type="spellEnd"/>
+      <w:r>
+        <w:rPr>
+          <w:rFonts w:ascii="Helvetica" w:hAnsi="Helvetica" w:cs="Helvetica"/>
+          <w:sz w:val="24"/>
+          <w:szCs w:val="24"/>
+        </w:rPr>
+        <w:t xml:space="preserve"> species and benefactor species in deserts. </w:t>
+      </w:r>
+      <w:r>
+        <w:rPr>
+          <w:rFonts w:ascii="Helvetica" w:hAnsi="Helvetica" w:cs="Helvetica"/>
+          <w:i/>
+          <w:sz w:val="24"/>
+          <w:szCs w:val="24"/>
+        </w:rPr>
+        <w:t>Carnegiea gigantea</w:t>
+      </w:r>
+      <w:r>
+        <w:rPr>
+          <w:rFonts w:ascii="Helvetica" w:hAnsi="Helvetica" w:cs="Helvetica"/>
+          <w:sz w:val="24"/>
+          <w:szCs w:val="24"/>
+        </w:rPr>
+        <w:t>, a keystone columnar cactus species found in the Sonoran Desert, was the subject of the classic paper on facilitation, as a protegee species (Turner et al. 1966). It is an obligate protegee in that its seeds must be deposited under a benefactor shrub’s canopy in order to germinate (</w:t>
+      </w:r>
+      <w:proofErr w:type="spellStart"/>
+      <w:r>
+        <w:rPr>
+          <w:rFonts w:ascii="Helvetica" w:hAnsi="Helvetica" w:cs="Helvetica"/>
+          <w:sz w:val="24"/>
+          <w:szCs w:val="24"/>
+        </w:rPr>
+        <w:t>Taly</w:t>
+      </w:r>
+      <w:proofErr w:type="spellEnd"/>
+      <w:r>
+        <w:rPr>
+          <w:rFonts w:ascii="Helvetica" w:hAnsi="Helvetica" w:cs="Helvetica"/>
+          <w:sz w:val="24"/>
+          <w:szCs w:val="24"/>
+        </w:rPr>
+        <w:t xml:space="preserve"> D. </w:t>
+      </w:r>
+      <w:proofErr w:type="spellStart"/>
+      <w:r>
+        <w:rPr>
+          <w:rFonts w:ascii="Helvetica" w:hAnsi="Helvetica" w:cs="Helvetica"/>
+          <w:sz w:val="24"/>
+          <w:szCs w:val="24"/>
+        </w:rPr>
+        <w:t>Drezner</w:t>
+      </w:r>
+      <w:proofErr w:type="spellEnd"/>
+      <w:r>
+        <w:rPr>
+          <w:rFonts w:ascii="Helvetica" w:hAnsi="Helvetica" w:cs="Helvetica"/>
+          <w:sz w:val="24"/>
+          <w:szCs w:val="24"/>
+        </w:rPr>
+        <w:t xml:space="preserve"> and Garrity 2003; </w:t>
+      </w:r>
+      <w:proofErr w:type="spellStart"/>
+      <w:r>
+        <w:rPr>
+          <w:rFonts w:ascii="Helvetica" w:hAnsi="Helvetica" w:cs="Helvetica"/>
+          <w:sz w:val="24"/>
+          <w:szCs w:val="24"/>
+        </w:rPr>
+        <w:t>Taly</w:t>
+      </w:r>
+      <w:proofErr w:type="spellEnd"/>
+      <w:r>
+        <w:rPr>
+          <w:rFonts w:ascii="Helvetica" w:hAnsi="Helvetica" w:cs="Helvetica"/>
+          <w:sz w:val="24"/>
+          <w:szCs w:val="24"/>
+        </w:rPr>
+        <w:t xml:space="preserve"> Dawn </w:t>
+      </w:r>
+      <w:proofErr w:type="spellStart"/>
+      <w:r>
+        <w:rPr>
+          <w:rFonts w:ascii="Helvetica" w:hAnsi="Helvetica" w:cs="Helvetica"/>
+          <w:sz w:val="24"/>
+          <w:szCs w:val="24"/>
+        </w:rPr>
+        <w:t>Drezner</w:t>
+      </w:r>
+      <w:proofErr w:type="spellEnd"/>
+      <w:r>
+        <w:rPr>
+          <w:rFonts w:ascii="Helvetica" w:hAnsi="Helvetica" w:cs="Helvetica"/>
+          <w:sz w:val="24"/>
+          <w:szCs w:val="24"/>
+        </w:rPr>
+        <w:t xml:space="preserve"> 2010). This dual role as a benefactor and protegee at different life stages makes </w:t>
+      </w:r>
+      <w:r>
+        <w:rPr>
+          <w:rFonts w:ascii="Helvetica" w:hAnsi="Helvetica" w:cs="Helvetica"/>
+          <w:i/>
+          <w:sz w:val="24"/>
+          <w:szCs w:val="24"/>
+        </w:rPr>
+        <w:t>Cactaceae</w:t>
+      </w:r>
+      <w:r>
+        <w:rPr>
+          <w:rFonts w:ascii="Helvetica" w:hAnsi="Helvetica" w:cs="Helvetica"/>
+          <w:sz w:val="24"/>
+          <w:szCs w:val="24"/>
+        </w:rPr>
+        <w:t xml:space="preserve"> an interesting player in interaction ecology.</w:t>
+      </w:r>
+      <w:ins w:id="79" w:author="zenrunner" w:date="2019-03-26T16:21:00Z">
+        <w:r>
+          <w:rPr>
+            <w:rFonts w:ascii="Helvetica" w:hAnsi="Helvetica" w:cs="Helvetica"/>
+            <w:sz w:val="24"/>
+            <w:szCs w:val="24"/>
+          </w:rPr>
+          <w:t xml:space="preserve"> Agreed!</w:t>
+        </w:r>
+      </w:ins>
     </w:p>
     <w:p>
       <w:pPr>
@@ -1315,271 +2130,14 @@
           <w:rFonts w:ascii="Helvetica" w:hAnsi="Helvetica" w:cs="Helvetica"/>
           <w:sz w:val="24"/>
           <w:szCs w:val="24"/>
-        </w:rPr>
-        <w:t xml:space="preserve">Facilitation, however, usually references positive interactions where a plant is the benefactor species (i.e. plant-plant or plant-animal interactions) (F. T. </w:t>
-      </w:r>
-      <w:proofErr w:type="spellStart"/>
-      <w:r>
-        <w:rPr>
-          <w:rFonts w:ascii="Helvetica" w:hAnsi="Helvetica" w:cs="Helvetica"/>
-          <w:sz w:val="24"/>
-          <w:szCs w:val="24"/>
-        </w:rPr>
-        <w:t>Maestre</w:t>
-      </w:r>
-      <w:proofErr w:type="spellEnd"/>
-      <w:r>
-        <w:rPr>
-          <w:rFonts w:ascii="Helvetica" w:hAnsi="Helvetica" w:cs="Helvetica"/>
-          <w:sz w:val="24"/>
-          <w:szCs w:val="24"/>
-        </w:rPr>
-        <w:t xml:space="preserve"> et al. 2009). Benefactor plant species increase germination, growth, and recruitment of protegee species existing under its canopy (Franco and Nobel 2009). In arid ecosystems, facilitation takes the form of benefactor species providing resources like water, shade, and pollinators (Flores-Torres and Galindo-Escamilla 2017; Miranda-Jacome, Montaña, and </w:t>
-      </w:r>
-      <w:proofErr w:type="spellStart"/>
-      <w:r>
-        <w:rPr>
-          <w:rFonts w:ascii="Helvetica" w:hAnsi="Helvetica" w:cs="Helvetica"/>
-          <w:sz w:val="24"/>
-          <w:szCs w:val="24"/>
-        </w:rPr>
-        <w:t>Fornoni</w:t>
-      </w:r>
-      <w:proofErr w:type="spellEnd"/>
-      <w:r>
-        <w:rPr>
-          <w:rFonts w:ascii="Helvetica" w:hAnsi="Helvetica" w:cs="Helvetica"/>
-          <w:sz w:val="24"/>
-          <w:szCs w:val="24"/>
-        </w:rPr>
-        <w:t xml:space="preserve"> 2013; Mitchell et al. 2009), or protection from trauma by herbivory, trampling, freezing temperatures, predation, and wind (Gomez-Aparicio et al. 2008; Parker 1989; Tewksbury and Lloyd 2001; P. S. Nobel 1980). Keystone benefactor </w:t>
-      </w:r>
-      <w:proofErr w:type="gramStart"/>
-      <w:r>
-        <w:rPr>
-          <w:rFonts w:ascii="Helvetica" w:hAnsi="Helvetica" w:cs="Helvetica"/>
-          <w:sz w:val="24"/>
-          <w:szCs w:val="24"/>
-        </w:rPr>
-        <w:t>species which facilitate many species in an ecosystem</w:t>
-      </w:r>
-      <w:proofErr w:type="gramEnd"/>
-      <w:r>
-        <w:rPr>
-          <w:rFonts w:ascii="Helvetica" w:hAnsi="Helvetica" w:cs="Helvetica"/>
-          <w:sz w:val="24"/>
-          <w:szCs w:val="24"/>
-        </w:rPr>
-        <w:t xml:space="preserve"> are known as foundational species (Angelini et al. 2011; Almeida and </w:t>
-      </w:r>
-      <w:proofErr w:type="spellStart"/>
-      <w:r>
-        <w:rPr>
-          <w:rFonts w:ascii="Helvetica" w:hAnsi="Helvetica" w:cs="Helvetica"/>
-          <w:sz w:val="24"/>
-          <w:szCs w:val="24"/>
-        </w:rPr>
-        <w:t>Mikich</w:t>
-      </w:r>
-      <w:proofErr w:type="spellEnd"/>
-      <w:r>
-        <w:rPr>
-          <w:rFonts w:ascii="Helvetica" w:hAnsi="Helvetica" w:cs="Helvetica"/>
-          <w:sz w:val="24"/>
-          <w:szCs w:val="24"/>
-        </w:rPr>
-        <w:t xml:space="preserve"> 2018), and are dominant species in a ecosystem. Shrub species have been documented as the most common foundational species globally (</w:t>
-      </w:r>
-      <w:proofErr w:type="spellStart"/>
-      <w:r>
-        <w:rPr>
-          <w:rFonts w:ascii="Helvetica" w:hAnsi="Helvetica" w:cs="Helvetica"/>
-          <w:sz w:val="24"/>
-          <w:szCs w:val="24"/>
-        </w:rPr>
-        <w:t>Filazzola</w:t>
-      </w:r>
-      <w:proofErr w:type="spellEnd"/>
-      <w:r>
-        <w:rPr>
-          <w:rFonts w:ascii="Helvetica" w:hAnsi="Helvetica" w:cs="Helvetica"/>
-          <w:sz w:val="24"/>
-          <w:szCs w:val="24"/>
-        </w:rPr>
-        <w:t xml:space="preserve"> et al. 2017). </w:t>
-      </w:r>
-      <w:r>
-        <w:rPr>
-          <w:rFonts w:ascii="Helvetica" w:hAnsi="Helvetica" w:cs="Helvetica"/>
-          <w:i/>
-          <w:sz w:val="24"/>
-          <w:szCs w:val="24"/>
-        </w:rPr>
-        <w:t>Cylindropuntia acanthocarpa</w:t>
-      </w:r>
-      <w:r>
-        <w:rPr>
-          <w:rFonts w:ascii="Helvetica" w:hAnsi="Helvetica" w:cs="Helvetica"/>
-          <w:sz w:val="24"/>
-          <w:szCs w:val="24"/>
-        </w:rPr>
-        <w:t xml:space="preserve">, a many-branched columnar member of the </w:t>
-      </w:r>
-      <w:r>
-        <w:rPr>
-          <w:rFonts w:ascii="Helvetica" w:hAnsi="Helvetica" w:cs="Helvetica"/>
-          <w:i/>
-          <w:sz w:val="24"/>
-          <w:szCs w:val="24"/>
-        </w:rPr>
-        <w:t>Cactaceae</w:t>
-      </w:r>
-      <w:r>
-        <w:rPr>
-          <w:rFonts w:ascii="Helvetica" w:hAnsi="Helvetica" w:cs="Helvetica"/>
-          <w:sz w:val="24"/>
-          <w:szCs w:val="24"/>
-        </w:rPr>
-        <w:t xml:space="preserve"> family is found as a dominant species in the Mojave Desert. It is morphologically similar to foundational shrubs, and likely is a keystone foundational species itself. Members of the </w:t>
-      </w:r>
-      <w:r>
-        <w:rPr>
-          <w:rFonts w:ascii="Helvetica" w:hAnsi="Helvetica" w:cs="Helvetica"/>
-          <w:i/>
-          <w:sz w:val="24"/>
-          <w:szCs w:val="24"/>
-        </w:rPr>
-        <w:t>Cactaceae</w:t>
-      </w:r>
-      <w:r>
-        <w:rPr>
-          <w:rFonts w:ascii="Helvetica" w:hAnsi="Helvetica" w:cs="Helvetica"/>
-          <w:sz w:val="24"/>
-          <w:szCs w:val="24"/>
-        </w:rPr>
-        <w:t xml:space="preserve"> family have been documented as both protegee species and benefactor species in deserts. </w:t>
-      </w:r>
-      <w:r>
-        <w:rPr>
-          <w:rFonts w:ascii="Helvetica" w:hAnsi="Helvetica" w:cs="Helvetica"/>
-          <w:i/>
-          <w:sz w:val="24"/>
-          <w:szCs w:val="24"/>
-        </w:rPr>
-        <w:t>Carnegiea gigantea</w:t>
-      </w:r>
-      <w:r>
-        <w:rPr>
-          <w:rFonts w:ascii="Helvetica" w:hAnsi="Helvetica" w:cs="Helvetica"/>
-          <w:sz w:val="24"/>
-          <w:szCs w:val="24"/>
-        </w:rPr>
-        <w:t>, a keystone columnar cactus species found in the Sonoran Desert, was the subject of the classic paper on facilitation, as a protegee species (Turner et al. 1966). It is an obligate protegee in that its seeds must be deposited under a benefactor shrub’s canopy in order to germinate (</w:t>
-      </w:r>
-      <w:proofErr w:type="spellStart"/>
-      <w:r>
-        <w:rPr>
-          <w:rFonts w:ascii="Helvetica" w:hAnsi="Helvetica" w:cs="Helvetica"/>
-          <w:sz w:val="24"/>
-          <w:szCs w:val="24"/>
-        </w:rPr>
-        <w:t>Taly</w:t>
-      </w:r>
-      <w:proofErr w:type="spellEnd"/>
-      <w:r>
-        <w:rPr>
-          <w:rFonts w:ascii="Helvetica" w:hAnsi="Helvetica" w:cs="Helvetica"/>
-          <w:sz w:val="24"/>
-          <w:szCs w:val="24"/>
-        </w:rPr>
-        <w:t xml:space="preserve"> D. </w:t>
-      </w:r>
-      <w:proofErr w:type="spellStart"/>
-      <w:r>
-        <w:rPr>
-          <w:rFonts w:ascii="Helvetica" w:hAnsi="Helvetica" w:cs="Helvetica"/>
-          <w:sz w:val="24"/>
-          <w:szCs w:val="24"/>
-        </w:rPr>
-        <w:t>Drezner</w:t>
-      </w:r>
-      <w:proofErr w:type="spellEnd"/>
-      <w:r>
-        <w:rPr>
-          <w:rFonts w:ascii="Helvetica" w:hAnsi="Helvetica" w:cs="Helvetica"/>
-          <w:sz w:val="24"/>
-          <w:szCs w:val="24"/>
-        </w:rPr>
-        <w:t xml:space="preserve"> and Garrity 2003; </w:t>
-      </w:r>
-      <w:proofErr w:type="spellStart"/>
-      <w:r>
-        <w:rPr>
-          <w:rFonts w:ascii="Helvetica" w:hAnsi="Helvetica" w:cs="Helvetica"/>
-          <w:sz w:val="24"/>
-          <w:szCs w:val="24"/>
-        </w:rPr>
-        <w:t>Taly</w:t>
-      </w:r>
-      <w:proofErr w:type="spellEnd"/>
-      <w:r>
-        <w:rPr>
-          <w:rFonts w:ascii="Helvetica" w:hAnsi="Helvetica" w:cs="Helvetica"/>
-          <w:sz w:val="24"/>
-          <w:szCs w:val="24"/>
-        </w:rPr>
-        <w:t xml:space="preserve"> Dawn </w:t>
-      </w:r>
-      <w:proofErr w:type="spellStart"/>
-      <w:r>
-        <w:rPr>
-          <w:rFonts w:ascii="Helvetica" w:hAnsi="Helvetica" w:cs="Helvetica"/>
-          <w:sz w:val="24"/>
-          <w:szCs w:val="24"/>
-        </w:rPr>
-        <w:t>Drezner</w:t>
-      </w:r>
-      <w:proofErr w:type="spellEnd"/>
-      <w:r>
-        <w:rPr>
-          <w:rFonts w:ascii="Helvetica" w:hAnsi="Helvetica" w:cs="Helvetica"/>
-          <w:sz w:val="24"/>
-          <w:szCs w:val="24"/>
-        </w:rPr>
-        <w:t xml:space="preserve"> 2010). This dual role as a benefactor and protegee at different life stages makes </w:t>
-      </w:r>
-      <w:r>
-        <w:rPr>
-          <w:rFonts w:ascii="Helvetica" w:hAnsi="Helvetica" w:cs="Helvetica"/>
-          <w:i/>
-          <w:sz w:val="24"/>
-          <w:szCs w:val="24"/>
-        </w:rPr>
-        <w:t>Cactaceae</w:t>
-      </w:r>
-      <w:r>
-        <w:rPr>
-          <w:rFonts w:ascii="Helvetica" w:hAnsi="Helvetica" w:cs="Helvetica"/>
-          <w:sz w:val="24"/>
-          <w:szCs w:val="24"/>
-        </w:rPr>
-        <w:t xml:space="preserve"> an interesting player in interaction ecology.</w:t>
-      </w:r>
-    </w:p>
-    <w:p>
-      <w:pPr>
-        <w:pStyle w:val="BodyText"/>
-        <w:rPr>
-          <w:rFonts w:ascii="Helvetica" w:hAnsi="Helvetica" w:cs="Helvetica"/>
-          <w:sz w:val="24"/>
-          <w:szCs w:val="24"/>
-        </w:rPr>
-      </w:pPr>
-      <w:r>
-        <w:rPr>
-          <w:rFonts w:ascii="Helvetica" w:hAnsi="Helvetica" w:cs="Helvetica"/>
-          <w:sz w:val="24"/>
-          <w:szCs w:val="24"/>
+          <w:highlight w:val="yellow"/>
+          <w:rPrChange w:id="80" w:author="zenrunner" w:date="2019-03-26T16:21:00Z">
+            <w:rPr>
+              <w:rFonts w:ascii="Helvetica" w:hAnsi="Helvetica" w:cs="Helvetica"/>
+              <w:sz w:val="24"/>
+              <w:szCs w:val="24"/>
+            </w:rPr>
+          </w:rPrChange>
         </w:rPr>
         <w:lastRenderedPageBreak/>
         <w:t xml:space="preserve">Before a plant can germinate, grow, and eventually facilitate other species, it must first be created (via sexual reproduction) and then disperse from the mother plant as a seed (Nathan and Muller-landau 2000). While clonal reproduction is common in </w:t>
@@ -1590,6 +2148,15 @@
           <w:i/>
           <w:sz w:val="24"/>
           <w:szCs w:val="24"/>
+          <w:highlight w:val="yellow"/>
+          <w:rPrChange w:id="81" w:author="zenrunner" w:date="2019-03-26T16:21:00Z">
+            <w:rPr>
+              <w:rFonts w:ascii="Helvetica" w:hAnsi="Helvetica" w:cs="Helvetica"/>
+              <w:i/>
+              <w:sz w:val="24"/>
+              <w:szCs w:val="24"/>
+            </w:rPr>
+          </w:rPrChange>
         </w:rPr>
         <w:t>Cylindropuntia</w:t>
       </w:r>
@@ -1598,6 +2165,14 @@
           <w:rFonts w:ascii="Helvetica" w:hAnsi="Helvetica" w:cs="Helvetica"/>
           <w:sz w:val="24"/>
           <w:szCs w:val="24"/>
+          <w:highlight w:val="yellow"/>
+          <w:rPrChange w:id="82" w:author="zenrunner" w:date="2019-03-26T16:21:00Z">
+            <w:rPr>
+              <w:rFonts w:ascii="Helvetica" w:hAnsi="Helvetica" w:cs="Helvetica"/>
+              <w:sz w:val="24"/>
+              <w:szCs w:val="24"/>
+            </w:rPr>
+          </w:rPrChange>
         </w:rPr>
         <w:t xml:space="preserve"> species, it is seed </w:t>
       </w:r>
@@ -1607,6 +2182,14 @@
           <w:rFonts w:ascii="Helvetica" w:hAnsi="Helvetica" w:cs="Helvetica"/>
           <w:sz w:val="24"/>
           <w:szCs w:val="24"/>
+          <w:highlight w:val="yellow"/>
+          <w:rPrChange w:id="83" w:author="zenrunner" w:date="2019-03-26T16:21:00Z">
+            <w:rPr>
+              <w:rFonts w:ascii="Helvetica" w:hAnsi="Helvetica" w:cs="Helvetica"/>
+              <w:sz w:val="24"/>
+              <w:szCs w:val="24"/>
+            </w:rPr>
+          </w:rPrChange>
         </w:rPr>
         <w:t>dispersal which</w:t>
       </w:r>
@@ -1616,6 +2199,14 @@
           <w:rFonts w:ascii="Helvetica" w:hAnsi="Helvetica" w:cs="Helvetica"/>
           <w:sz w:val="24"/>
           <w:szCs w:val="24"/>
+          <w:highlight w:val="yellow"/>
+          <w:rPrChange w:id="84" w:author="zenrunner" w:date="2019-03-26T16:21:00Z">
+            <w:rPr>
+              <w:rFonts w:ascii="Helvetica" w:hAnsi="Helvetica" w:cs="Helvetica"/>
+              <w:sz w:val="24"/>
+              <w:szCs w:val="24"/>
+            </w:rPr>
+          </w:rPrChange>
         </w:rPr>
         <w:t xml:space="preserve"> allows a mother plant to expand its seed shadow over a larger landscape in a shorter period of time (</w:t>
       </w:r>
@@ -1625,6 +2216,14 @@
           <w:rFonts w:ascii="Helvetica" w:hAnsi="Helvetica" w:cs="Helvetica"/>
           <w:sz w:val="24"/>
           <w:szCs w:val="24"/>
+          <w:highlight w:val="yellow"/>
+          <w:rPrChange w:id="85" w:author="zenrunner" w:date="2019-03-26T16:21:00Z">
+            <w:rPr>
+              <w:rFonts w:ascii="Helvetica" w:hAnsi="Helvetica" w:cs="Helvetica"/>
+              <w:sz w:val="24"/>
+              <w:szCs w:val="24"/>
+            </w:rPr>
+          </w:rPrChange>
         </w:rPr>
         <w:t>Willson</w:t>
       </w:r>
@@ -1634,6 +2233,14 @@
           <w:rFonts w:ascii="Helvetica" w:hAnsi="Helvetica" w:cs="Helvetica"/>
           <w:sz w:val="24"/>
           <w:szCs w:val="24"/>
+          <w:highlight w:val="yellow"/>
+          <w:rPrChange w:id="86" w:author="zenrunner" w:date="2019-03-26T16:21:00Z">
+            <w:rPr>
+              <w:rFonts w:ascii="Helvetica" w:hAnsi="Helvetica" w:cs="Helvetica"/>
+              <w:sz w:val="24"/>
+              <w:szCs w:val="24"/>
+            </w:rPr>
+          </w:rPrChange>
         </w:rPr>
         <w:t xml:space="preserve"> 1993). Seed dispersal can rely on biotic or abiotic vectors, but endozoochorous seed dispersal (dispersal through the gut of an animal) is shown to increase germination rate, especially by birds (</w:t>
       </w:r>
@@ -1643,6 +2250,14 @@
           <w:rFonts w:ascii="Helvetica" w:hAnsi="Helvetica" w:cs="Helvetica"/>
           <w:sz w:val="24"/>
           <w:szCs w:val="24"/>
+          <w:highlight w:val="yellow"/>
+          <w:rPrChange w:id="87" w:author="zenrunner" w:date="2019-03-26T16:21:00Z">
+            <w:rPr>
+              <w:rFonts w:ascii="Helvetica" w:hAnsi="Helvetica" w:cs="Helvetica"/>
+              <w:sz w:val="24"/>
+              <w:szCs w:val="24"/>
+            </w:rPr>
+          </w:rPrChange>
         </w:rPr>
         <w:t>Verdu</w:t>
       </w:r>
@@ -1652,6 +2267,14 @@
           <w:rFonts w:ascii="Helvetica" w:hAnsi="Helvetica" w:cs="Helvetica"/>
           <w:sz w:val="24"/>
           <w:szCs w:val="24"/>
+          <w:highlight w:val="yellow"/>
+          <w:rPrChange w:id="88" w:author="zenrunner" w:date="2019-03-26T16:21:00Z">
+            <w:rPr>
+              <w:rFonts w:ascii="Helvetica" w:hAnsi="Helvetica" w:cs="Helvetica"/>
+              <w:sz w:val="24"/>
+              <w:szCs w:val="24"/>
+            </w:rPr>
+          </w:rPrChange>
         </w:rPr>
         <w:t xml:space="preserve"> and </w:t>
       </w:r>
@@ -1661,6 +2284,14 @@
           <w:rFonts w:ascii="Helvetica" w:hAnsi="Helvetica" w:cs="Helvetica"/>
           <w:sz w:val="24"/>
           <w:szCs w:val="24"/>
+          <w:highlight w:val="yellow"/>
+          <w:rPrChange w:id="89" w:author="zenrunner" w:date="2019-03-26T16:21:00Z">
+            <w:rPr>
+              <w:rFonts w:ascii="Helvetica" w:hAnsi="Helvetica" w:cs="Helvetica"/>
+              <w:sz w:val="24"/>
+              <w:szCs w:val="24"/>
+            </w:rPr>
+          </w:rPrChange>
         </w:rPr>
         <w:t>Traveset</w:t>
       </w:r>
@@ -1670,6 +2301,14 @@
           <w:rFonts w:ascii="Helvetica" w:hAnsi="Helvetica" w:cs="Helvetica"/>
           <w:sz w:val="24"/>
           <w:szCs w:val="24"/>
+          <w:highlight w:val="yellow"/>
+          <w:rPrChange w:id="90" w:author="zenrunner" w:date="2019-03-26T16:21:00Z">
+            <w:rPr>
+              <w:rFonts w:ascii="Helvetica" w:hAnsi="Helvetica" w:cs="Helvetica"/>
+              <w:sz w:val="24"/>
+              <w:szCs w:val="24"/>
+            </w:rPr>
+          </w:rPrChange>
         </w:rPr>
         <w:t xml:space="preserve"> 2004; A </w:t>
       </w:r>
@@ -1679,6 +2318,14 @@
           <w:rFonts w:ascii="Helvetica" w:hAnsi="Helvetica" w:cs="Helvetica"/>
           <w:sz w:val="24"/>
           <w:szCs w:val="24"/>
+          <w:highlight w:val="yellow"/>
+          <w:rPrChange w:id="91" w:author="zenrunner" w:date="2019-03-26T16:21:00Z">
+            <w:rPr>
+              <w:rFonts w:ascii="Helvetica" w:hAnsi="Helvetica" w:cs="Helvetica"/>
+              <w:sz w:val="24"/>
+              <w:szCs w:val="24"/>
+            </w:rPr>
+          </w:rPrChange>
         </w:rPr>
         <w:t>Traveset</w:t>
       </w:r>
@@ -1688,6 +2335,14 @@
           <w:rFonts w:ascii="Helvetica" w:hAnsi="Helvetica" w:cs="Helvetica"/>
           <w:sz w:val="24"/>
           <w:szCs w:val="24"/>
+          <w:highlight w:val="yellow"/>
+          <w:rPrChange w:id="92" w:author="zenrunner" w:date="2019-03-26T16:21:00Z">
+            <w:rPr>
+              <w:rFonts w:ascii="Helvetica" w:hAnsi="Helvetica" w:cs="Helvetica"/>
+              <w:sz w:val="24"/>
+              <w:szCs w:val="24"/>
+            </w:rPr>
+          </w:rPrChange>
         </w:rPr>
         <w:t xml:space="preserve">, </w:t>
       </w:r>
@@ -1697,6 +2352,14 @@
           <w:rFonts w:ascii="Helvetica" w:hAnsi="Helvetica" w:cs="Helvetica"/>
           <w:sz w:val="24"/>
           <w:szCs w:val="24"/>
+          <w:highlight w:val="yellow"/>
+          <w:rPrChange w:id="93" w:author="zenrunner" w:date="2019-03-26T16:21:00Z">
+            <w:rPr>
+              <w:rFonts w:ascii="Helvetica" w:hAnsi="Helvetica" w:cs="Helvetica"/>
+              <w:sz w:val="24"/>
+              <w:szCs w:val="24"/>
+            </w:rPr>
+          </w:rPrChange>
         </w:rPr>
         <w:t>Riera</w:t>
       </w:r>
@@ -1706,6 +2369,14 @@
           <w:rFonts w:ascii="Helvetica" w:hAnsi="Helvetica" w:cs="Helvetica"/>
           <w:sz w:val="24"/>
           <w:szCs w:val="24"/>
+          <w:highlight w:val="yellow"/>
+          <w:rPrChange w:id="94" w:author="zenrunner" w:date="2019-03-26T16:21:00Z">
+            <w:rPr>
+              <w:rFonts w:ascii="Helvetica" w:hAnsi="Helvetica" w:cs="Helvetica"/>
+              <w:sz w:val="24"/>
+              <w:szCs w:val="24"/>
+            </w:rPr>
+          </w:rPrChange>
         </w:rPr>
         <w:t xml:space="preserve">, and Mas 2001; A. </w:t>
       </w:r>
@@ -1715,6 +2386,14 @@
           <w:rFonts w:ascii="Helvetica" w:hAnsi="Helvetica" w:cs="Helvetica"/>
           <w:sz w:val="24"/>
           <w:szCs w:val="24"/>
+          <w:highlight w:val="yellow"/>
+          <w:rPrChange w:id="95" w:author="zenrunner" w:date="2019-03-26T16:21:00Z">
+            <w:rPr>
+              <w:rFonts w:ascii="Helvetica" w:hAnsi="Helvetica" w:cs="Helvetica"/>
+              <w:sz w:val="24"/>
+              <w:szCs w:val="24"/>
+            </w:rPr>
+          </w:rPrChange>
         </w:rPr>
         <w:t>Traveset</w:t>
       </w:r>
@@ -1724,6 +2403,14 @@
           <w:rFonts w:ascii="Helvetica" w:hAnsi="Helvetica" w:cs="Helvetica"/>
           <w:sz w:val="24"/>
           <w:szCs w:val="24"/>
+          <w:highlight w:val="yellow"/>
+          <w:rPrChange w:id="96" w:author="zenrunner" w:date="2019-03-26T16:21:00Z">
+            <w:rPr>
+              <w:rFonts w:ascii="Helvetica" w:hAnsi="Helvetica" w:cs="Helvetica"/>
+              <w:sz w:val="24"/>
+              <w:szCs w:val="24"/>
+            </w:rPr>
+          </w:rPrChange>
         </w:rPr>
         <w:t xml:space="preserve"> and </w:t>
       </w:r>
@@ -1733,6 +2420,14 @@
           <w:rFonts w:ascii="Helvetica" w:hAnsi="Helvetica" w:cs="Helvetica"/>
           <w:sz w:val="24"/>
           <w:szCs w:val="24"/>
+          <w:highlight w:val="yellow"/>
+          <w:rPrChange w:id="97" w:author="zenrunner" w:date="2019-03-26T16:21:00Z">
+            <w:rPr>
+              <w:rFonts w:ascii="Helvetica" w:hAnsi="Helvetica" w:cs="Helvetica"/>
+              <w:sz w:val="24"/>
+              <w:szCs w:val="24"/>
+            </w:rPr>
+          </w:rPrChange>
         </w:rPr>
         <w:t>Verdú</w:t>
       </w:r>
@@ -1742,9 +2437,73 @@
           <w:rFonts w:ascii="Helvetica" w:hAnsi="Helvetica" w:cs="Helvetica"/>
           <w:sz w:val="24"/>
           <w:szCs w:val="24"/>
+          <w:highlight w:val="yellow"/>
+          <w:rPrChange w:id="98" w:author="zenrunner" w:date="2019-03-26T16:21:00Z">
+            <w:rPr>
+              <w:rFonts w:ascii="Helvetica" w:hAnsi="Helvetica" w:cs="Helvetica"/>
+              <w:sz w:val="24"/>
+              <w:szCs w:val="24"/>
+            </w:rPr>
+          </w:rPrChange>
         </w:rPr>
         <w:t xml:space="preserve"> 2002).</w:t>
       </w:r>
+      <w:ins w:id="99" w:author="zenrunner" w:date="2019-03-26T16:21:00Z">
+        <w:r>
+          <w:rPr>
+            <w:rFonts w:ascii="Helvetica" w:hAnsi="Helvetica" w:cs="Helvetica"/>
+            <w:sz w:val="24"/>
+            <w:szCs w:val="24"/>
+          </w:rPr>
+          <w:t xml:space="preserve"> Maybe reduce to 1-2 sentences and wrap into next </w:t>
+        </w:r>
+        <w:proofErr w:type="spellStart"/>
+        <w:r>
+          <w:rPr>
+            <w:rFonts w:ascii="Helvetica" w:hAnsi="Helvetica" w:cs="Helvetica"/>
+            <w:sz w:val="24"/>
+            <w:szCs w:val="24"/>
+          </w:rPr>
+          <w:t>para</w:t>
+        </w:r>
+        <w:proofErr w:type="spellEnd"/>
+        <w:r>
+          <w:rPr>
+            <w:rFonts w:ascii="Helvetica" w:hAnsi="Helvetica" w:cs="Helvetica"/>
+            <w:sz w:val="24"/>
+            <w:szCs w:val="24"/>
+          </w:rPr>
+          <w:t xml:space="preserve"> – </w:t>
+        </w:r>
+        <w:proofErr w:type="spellStart"/>
+        <w:r>
+          <w:rPr>
+            <w:rFonts w:ascii="Helvetica" w:hAnsi="Helvetica" w:cs="Helvetica"/>
+            <w:sz w:val="24"/>
+            <w:szCs w:val="24"/>
+          </w:rPr>
+          <w:t>ie</w:t>
+        </w:r>
+        <w:proofErr w:type="spellEnd"/>
+        <w:r>
+          <w:rPr>
+            <w:rFonts w:ascii="Helvetica" w:hAnsi="Helvetica" w:cs="Helvetica"/>
+            <w:sz w:val="24"/>
+            <w:szCs w:val="24"/>
+          </w:rPr>
+          <w:t xml:space="preserve"> reproduction and earlier life stages are critical for plants and seed dispersal is often a limitation (citations).  Then </w:t>
+        </w:r>
+      </w:ins>
+      <w:ins w:id="100" w:author="zenrunner" w:date="2019-03-26T16:22:00Z">
+        <w:r>
+          <w:rPr>
+            <w:rFonts w:ascii="Helvetica" w:hAnsi="Helvetica" w:cs="Helvetica"/>
+            <w:sz w:val="24"/>
+            <w:szCs w:val="24"/>
+          </w:rPr>
+          <w:t>keep going with next paragraph?</w:t>
+        </w:r>
+      </w:ins>
     </w:p>
     <w:p>
       <w:pPr>
@@ -1761,7 +2520,35 @@
           <w:sz w:val="24"/>
           <w:szCs w:val="24"/>
         </w:rPr>
-        <w:t xml:space="preserve">Birds are known nectarivores and frugivores of cacti (Montiel and Montaña 2000; </w:t>
+        <w:t xml:space="preserve">Birds </w:t>
+      </w:r>
+      <w:del w:id="101" w:author="zenrunner" w:date="2019-03-26T16:22:00Z">
+        <w:r>
+          <w:rPr>
+            <w:rFonts w:ascii="Helvetica" w:hAnsi="Helvetica" w:cs="Helvetica"/>
+            <w:sz w:val="24"/>
+            <w:szCs w:val="24"/>
+          </w:rPr>
+          <w:delText>are known</w:delText>
+        </w:r>
+      </w:del>
+      <w:ins w:id="102" w:author="zenrunner" w:date="2019-03-26T16:22:00Z">
+        <w:r>
+          <w:rPr>
+            <w:rFonts w:ascii="Helvetica" w:hAnsi="Helvetica" w:cs="Helvetica"/>
+            <w:sz w:val="24"/>
+            <w:szCs w:val="24"/>
+          </w:rPr>
+          <w:t>can be</w:t>
+        </w:r>
+      </w:ins>
+      <w:r>
+        <w:rPr>
+          <w:rFonts w:ascii="Helvetica" w:hAnsi="Helvetica" w:cs="Helvetica"/>
+          <w:sz w:val="24"/>
+          <w:szCs w:val="24"/>
+        </w:rPr>
+        <w:t xml:space="preserve"> nectarivores and frugivores of cacti (Montiel and Montaña 2000; </w:t>
       </w:r>
       <w:proofErr w:type="spellStart"/>
       <w:r>
@@ -1779,7 +2566,291 @@
           <w:sz w:val="24"/>
           <w:szCs w:val="24"/>
         </w:rPr>
-        <w:t xml:space="preserve"> and Ortega-Baes 2016), and this interaction provides food resources for birds and pollination/seed dispersal for cacti. Should they occur within the same taxonomic groups in one habitat, these interactions may be described as double mutualism. However, nectarivores and frugivores do not forage randomly, but instead follow optimal foraging theory which suggests that foragers will continue to forage in one area until resources are depleted to levels below the average resource availability of the larger habitat. This value resource density is known as the Giving Up Density, or GUD, which exists based on predictions made in ecosystems with patchy resource available (Marginal Value Theorem) (</w:t>
+        <w:t xml:space="preserve"> and Ortega-Baes 2016)</w:t>
+      </w:r>
+      <w:ins w:id="103" w:author="zenrunner" w:date="2019-03-26T16:22:00Z">
+        <w:r>
+          <w:rPr>
+            <w:rFonts w:ascii="Helvetica" w:hAnsi="Helvetica" w:cs="Helvetica"/>
+            <w:sz w:val="24"/>
+            <w:szCs w:val="24"/>
+          </w:rPr>
+          <w:t>.</w:t>
+        </w:r>
+      </w:ins>
+      <w:del w:id="104" w:author="zenrunner" w:date="2019-03-26T16:22:00Z">
+        <w:r>
+          <w:rPr>
+            <w:rFonts w:ascii="Helvetica" w:hAnsi="Helvetica" w:cs="Helvetica"/>
+            <w:sz w:val="24"/>
+            <w:szCs w:val="24"/>
+          </w:rPr>
+          <w:delText>,</w:delText>
+        </w:r>
+      </w:del>
+      <w:r>
+        <w:rPr>
+          <w:rFonts w:ascii="Helvetica" w:hAnsi="Helvetica" w:cs="Helvetica"/>
+          <w:sz w:val="24"/>
+          <w:szCs w:val="24"/>
+        </w:rPr>
+        <w:t xml:space="preserve"> </w:t>
+      </w:r>
+      <w:del w:id="105" w:author="zenrunner" w:date="2019-03-26T16:22:00Z">
+        <w:r>
+          <w:rPr>
+            <w:rFonts w:ascii="Helvetica" w:hAnsi="Helvetica" w:cs="Helvetica"/>
+            <w:sz w:val="24"/>
+            <w:szCs w:val="24"/>
+          </w:rPr>
+          <w:delText>and t</w:delText>
+        </w:r>
+      </w:del>
+      <w:ins w:id="106" w:author="zenrunner" w:date="2019-03-26T16:22:00Z">
+        <w:r>
+          <w:rPr>
+            <w:rFonts w:ascii="Helvetica" w:hAnsi="Helvetica" w:cs="Helvetica"/>
+            <w:sz w:val="24"/>
+            <w:szCs w:val="24"/>
+          </w:rPr>
+          <w:t>T</w:t>
+        </w:r>
+      </w:ins>
+      <w:r>
+        <w:rPr>
+          <w:rFonts w:ascii="Helvetica" w:hAnsi="Helvetica" w:cs="Helvetica"/>
+          <w:sz w:val="24"/>
+          <w:szCs w:val="24"/>
+        </w:rPr>
+        <w:t>h</w:t>
+      </w:r>
+      <w:ins w:id="107" w:author="zenrunner" w:date="2019-03-26T16:22:00Z">
+        <w:r>
+          <w:rPr>
+            <w:rFonts w:ascii="Helvetica" w:hAnsi="Helvetica" w:cs="Helvetica"/>
+            <w:sz w:val="24"/>
+            <w:szCs w:val="24"/>
+          </w:rPr>
+          <w:t>ese</w:t>
+        </w:r>
+      </w:ins>
+      <w:del w:id="108" w:author="zenrunner" w:date="2019-03-26T16:22:00Z">
+        <w:r>
+          <w:rPr>
+            <w:rFonts w:ascii="Helvetica" w:hAnsi="Helvetica" w:cs="Helvetica"/>
+            <w:sz w:val="24"/>
+            <w:szCs w:val="24"/>
+          </w:rPr>
+          <w:delText>is</w:delText>
+        </w:r>
+      </w:del>
+      <w:r>
+        <w:rPr>
+          <w:rFonts w:ascii="Helvetica" w:hAnsi="Helvetica" w:cs="Helvetica"/>
+          <w:sz w:val="24"/>
+          <w:szCs w:val="24"/>
+        </w:rPr>
+        <w:t xml:space="preserve"> interaction</w:t>
+      </w:r>
+      <w:ins w:id="109" w:author="zenrunner" w:date="2019-03-26T16:22:00Z">
+        <w:r>
+          <w:rPr>
+            <w:rFonts w:ascii="Helvetica" w:hAnsi="Helvetica" w:cs="Helvetica"/>
+            <w:sz w:val="24"/>
+            <w:szCs w:val="24"/>
+          </w:rPr>
+          <w:t>s</w:t>
+        </w:r>
+      </w:ins>
+      <w:r>
+        <w:rPr>
+          <w:rFonts w:ascii="Helvetica" w:hAnsi="Helvetica" w:cs="Helvetica"/>
+          <w:sz w:val="24"/>
+          <w:szCs w:val="24"/>
+        </w:rPr>
+        <w:t xml:space="preserve"> provide</w:t>
+      </w:r>
+      <w:del w:id="110" w:author="zenrunner" w:date="2019-03-26T16:22:00Z">
+        <w:r>
+          <w:rPr>
+            <w:rFonts w:ascii="Helvetica" w:hAnsi="Helvetica" w:cs="Helvetica"/>
+            <w:sz w:val="24"/>
+            <w:szCs w:val="24"/>
+          </w:rPr>
+          <w:delText>s</w:delText>
+        </w:r>
+      </w:del>
+      <w:r>
+        <w:rPr>
+          <w:rFonts w:ascii="Helvetica" w:hAnsi="Helvetica" w:cs="Helvetica"/>
+          <w:sz w:val="24"/>
+          <w:szCs w:val="24"/>
+        </w:rPr>
+        <w:t xml:space="preserve"> food resources for birds and pollination/seed dispersal for cacti</w:t>
+      </w:r>
+      <w:ins w:id="111" w:author="zenrunner" w:date="2019-03-26T16:22:00Z">
+        <w:r>
+          <w:rPr>
+            <w:rFonts w:ascii="Helvetica" w:hAnsi="Helvetica" w:cs="Helvetica"/>
+            <w:sz w:val="24"/>
+            <w:szCs w:val="24"/>
+          </w:rPr>
+          <w:t xml:space="preserve"> – a classic example of </w:t>
+        </w:r>
+      </w:ins>
+      <w:ins w:id="112" w:author="zenrunner" w:date="2019-03-26T16:23:00Z">
+        <w:r>
+          <w:rPr>
+            <w:rFonts w:ascii="Helvetica" w:hAnsi="Helvetica" w:cs="Helvetica"/>
+            <w:sz w:val="24"/>
+            <w:szCs w:val="24"/>
+          </w:rPr>
+          <w:t>single</w:t>
+        </w:r>
+      </w:ins>
+      <w:ins w:id="113" w:author="zenrunner" w:date="2019-03-26T16:22:00Z">
+        <w:r>
+          <w:rPr>
+            <w:rFonts w:ascii="Helvetica" w:hAnsi="Helvetica" w:cs="Helvetica"/>
+            <w:sz w:val="24"/>
+            <w:szCs w:val="24"/>
+          </w:rPr>
+          <w:t xml:space="preserve"> </w:t>
+        </w:r>
+      </w:ins>
+      <w:ins w:id="114" w:author="zenrunner" w:date="2019-03-26T16:23:00Z">
+        <w:r>
+          <w:rPr>
+            <w:rFonts w:ascii="Helvetica" w:hAnsi="Helvetica" w:cs="Helvetica"/>
+            <w:sz w:val="24"/>
+            <w:szCs w:val="24"/>
+          </w:rPr>
+          <w:t>mutualism</w:t>
+        </w:r>
+      </w:ins>
+      <w:r>
+        <w:rPr>
+          <w:rFonts w:ascii="Helvetica" w:hAnsi="Helvetica" w:cs="Helvetica"/>
+          <w:sz w:val="24"/>
+          <w:szCs w:val="24"/>
+        </w:rPr>
+        <w:t xml:space="preserve">. </w:t>
+      </w:r>
+      <w:del w:id="115" w:author="zenrunner" w:date="2019-03-26T16:23:00Z">
+        <w:r>
+          <w:rPr>
+            <w:rFonts w:ascii="Helvetica" w:hAnsi="Helvetica" w:cs="Helvetica"/>
+            <w:sz w:val="24"/>
+            <w:szCs w:val="24"/>
+          </w:rPr>
+          <w:delText>Should they occur within the</w:delText>
+        </w:r>
+      </w:del>
+      <w:ins w:id="116" w:author="zenrunner" w:date="2019-03-26T16:23:00Z">
+        <w:r>
+          <w:rPr>
+            <w:rFonts w:ascii="Helvetica" w:hAnsi="Helvetica" w:cs="Helvetica"/>
+            <w:sz w:val="24"/>
+            <w:szCs w:val="24"/>
+          </w:rPr>
+          <w:t>If the</w:t>
+        </w:r>
+      </w:ins>
+      <w:r>
+        <w:rPr>
+          <w:rFonts w:ascii="Helvetica" w:hAnsi="Helvetica" w:cs="Helvetica"/>
+          <w:sz w:val="24"/>
+          <w:szCs w:val="24"/>
+        </w:rPr>
+        <w:t xml:space="preserve"> same taxonomic groups </w:t>
+      </w:r>
+      <w:ins w:id="117" w:author="zenrunner" w:date="2019-03-26T16:23:00Z">
+        <w:r>
+          <w:rPr>
+            <w:rFonts w:ascii="Helvetica" w:hAnsi="Helvetica" w:cs="Helvetica"/>
+            <w:sz w:val="24"/>
+            <w:szCs w:val="24"/>
+          </w:rPr>
+          <w:t xml:space="preserve">are </w:t>
+        </w:r>
+      </w:ins>
+      <w:r>
+        <w:rPr>
+          <w:rFonts w:ascii="Helvetica" w:hAnsi="Helvetica" w:cs="Helvetica"/>
+          <w:sz w:val="24"/>
+          <w:szCs w:val="24"/>
+        </w:rPr>
+        <w:t>in one habitat, these interactions may be described as double mutualism</w:t>
+      </w:r>
+      <w:ins w:id="118" w:author="zenrunner" w:date="2019-03-26T16:23:00Z">
+        <w:r>
+          <w:rPr>
+            <w:rFonts w:ascii="Helvetica" w:hAnsi="Helvetica" w:cs="Helvetica"/>
+            <w:sz w:val="24"/>
+            <w:szCs w:val="24"/>
+          </w:rPr>
+          <w:t xml:space="preserve"> – does this mean </w:t>
+        </w:r>
+        <w:r>
+          <w:rPr>
+            <w:rFonts w:ascii="Helvetica" w:hAnsi="Helvetica" w:cs="Helvetica"/>
+            <w:sz w:val="24"/>
+            <w:szCs w:val="24"/>
+          </w:rPr>
+          <w:t xml:space="preserve">animal </w:t>
+        </w:r>
+        <w:proofErr w:type="spellStart"/>
+        <w:r>
+          <w:rPr>
+            <w:rFonts w:ascii="Helvetica" w:hAnsi="Helvetica" w:cs="Helvetica"/>
+            <w:sz w:val="24"/>
+            <w:szCs w:val="24"/>
+          </w:rPr>
+          <w:t>animal</w:t>
+        </w:r>
+        <w:proofErr w:type="spellEnd"/>
+        <w:r>
+          <w:rPr>
+            <w:rFonts w:ascii="Helvetica" w:hAnsi="Helvetica" w:cs="Helvetica"/>
+            <w:sz w:val="24"/>
+            <w:szCs w:val="24"/>
+          </w:rPr>
+          <w:t xml:space="preserve"> to be double</w:t>
+        </w:r>
+        <w:proofErr w:type="gramStart"/>
+        <w:r>
+          <w:rPr>
+            <w:rFonts w:ascii="Helvetica" w:hAnsi="Helvetica" w:cs="Helvetica"/>
+            <w:sz w:val="24"/>
+            <w:szCs w:val="24"/>
+          </w:rPr>
+          <w:t>?</w:t>
+        </w:r>
+        <w:r>
+          <w:rPr>
+            <w:rFonts w:ascii="Helvetica" w:hAnsi="Helvetica" w:cs="Helvetica"/>
+            <w:sz w:val="24"/>
+            <w:szCs w:val="24"/>
+          </w:rPr>
+          <w:t>??</w:t>
+        </w:r>
+      </w:ins>
+      <w:r>
+        <w:rPr>
+          <w:rFonts w:ascii="Helvetica" w:hAnsi="Helvetica" w:cs="Helvetica"/>
+          <w:sz w:val="24"/>
+          <w:szCs w:val="24"/>
+        </w:rPr>
+        <w:t>.</w:t>
+      </w:r>
+      <w:proofErr w:type="gramEnd"/>
+      <w:r>
+        <w:rPr>
+          <w:rFonts w:ascii="Helvetica" w:hAnsi="Helvetica" w:cs="Helvetica"/>
+          <w:sz w:val="24"/>
+          <w:szCs w:val="24"/>
+        </w:rPr>
+        <w:t xml:space="preserve"> However, nectarivores and frugivores do not forage randomly, but instead follow optimal foraging theory which suggests that foragers will continue to forage in one area until resources are depleted to levels below the average resource availability of the larger habitat. This value resource density is known as the Giving Up Density, or GUD, which exists based on predictions made in ecosystems with patchy resource available (Marginal Value Theorem) (</w:t>
       </w:r>
       <w:proofErr w:type="spellStart"/>
       <w:r>
@@ -1815,7 +2886,16 @@
           <w:sz w:val="24"/>
           <w:szCs w:val="24"/>
         </w:rPr>
-        <w:t xml:space="preserve"> 2004). Therefore, plants which maximize reproductive output </w:t>
+        <w:t xml:space="preserve"> 2004). Therefore, </w:t>
+      </w:r>
+      <w:proofErr w:type="gramStart"/>
+      <w:r>
+        <w:rPr>
+          <w:rFonts w:ascii="Helvetica" w:hAnsi="Helvetica" w:cs="Helvetica"/>
+          <w:sz w:val="24"/>
+          <w:szCs w:val="24"/>
+        </w:rPr>
+        <w:t xml:space="preserve">plants which maximize reproductive output </w:t>
       </w:r>
       <w:r>
         <w:rPr>
@@ -1832,8 +2912,27 @@
           <w:sz w:val="24"/>
           <w:szCs w:val="24"/>
         </w:rPr>
-        <w:t xml:space="preserve"> size will be the most likely to encourage pollinator and frugivorous visitation.</w:t>
-      </w:r>
+        <w:t xml:space="preserve"> size</w:t>
+      </w:r>
+      <w:proofErr w:type="gramEnd"/>
+      <w:r>
+        <w:rPr>
+          <w:rFonts w:ascii="Helvetica" w:hAnsi="Helvetica" w:cs="Helvetica"/>
+          <w:sz w:val="24"/>
+          <w:szCs w:val="24"/>
+        </w:rPr>
+        <w:t xml:space="preserve"> will be the most likely to encourage pollinator and frugivorous visitation.</w:t>
+      </w:r>
+      <w:ins w:id="119" w:author="zenrunner" w:date="2019-03-26T16:24:00Z">
+        <w:r>
+          <w:rPr>
+            <w:rFonts w:ascii="Helvetica" w:hAnsi="Helvetica" w:cs="Helvetica"/>
+            <w:sz w:val="24"/>
+            <w:szCs w:val="24"/>
+          </w:rPr>
+          <w:t xml:space="preserve"> GOOD</w:t>
+        </w:r>
+      </w:ins>
     </w:p>
     <w:p>
       <w:pPr>
@@ -2024,6 +3123,7 @@
       <w:pPr>
         <w:pStyle w:val="FirstParagraph"/>
         <w:rPr>
+          <w:ins w:id="120" w:author="zenrunner" w:date="2019-03-26T16:25:00Z"/>
           <w:rFonts w:ascii="Helvetica" w:hAnsi="Helvetica" w:cs="Helvetica"/>
         </w:rPr>
       </w:pPr>
@@ -2071,6 +3171,7 @@
         </w:rPr>
         <w:t xml:space="preserve">analysis paper quantifying reported allocation tradeoffs of </w:t>
       </w:r>
+      <w:proofErr w:type="spellStart"/>
       <w:r>
         <w:rPr>
           <w:rFonts w:ascii="Helvetica" w:hAnsi="Helvetica" w:cs="Helvetica"/>
@@ -2078,12 +3179,63 @@
         </w:rPr>
         <w:t>Cactaceae</w:t>
       </w:r>
+      <w:proofErr w:type="spellEnd"/>
       <w:r>
         <w:rPr>
           <w:rFonts w:ascii="Helvetica" w:hAnsi="Helvetica" w:cs="Helvetica"/>
         </w:rPr>
         <w:t>.</w:t>
       </w:r>
+      <w:ins w:id="121" w:author="zenrunner" w:date="2019-03-26T16:24:00Z">
+        <w:r>
+          <w:rPr>
+            <w:rFonts w:ascii="Helvetica" w:hAnsi="Helvetica" w:cs="Helvetica"/>
+          </w:rPr>
+          <w:t xml:space="preserve"> I would say make the purpose more about the science </w:t>
+        </w:r>
+      </w:ins>
+      <w:ins w:id="122" w:author="zenrunner" w:date="2019-03-26T16:25:00Z">
+        <w:r>
+          <w:rPr>
+            <w:rFonts w:ascii="Helvetica" w:hAnsi="Helvetica" w:cs="Helvetica"/>
+          </w:rPr>
+          <w:t>–</w:t>
+        </w:r>
+      </w:ins>
+      <w:ins w:id="123" w:author="zenrunner" w:date="2019-03-26T16:24:00Z">
+        <w:r>
+          <w:rPr>
+            <w:rFonts w:ascii="Helvetica" w:hAnsi="Helvetica" w:cs="Helvetica"/>
+          </w:rPr>
+          <w:t xml:space="preserve"> </w:t>
+        </w:r>
+      </w:ins>
+    </w:p>
+    <w:p>
+      <w:pPr>
+        <w:pStyle w:val="FirstParagraph"/>
+        <w:rPr>
+          <w:rFonts w:ascii="Helvetica" w:hAnsi="Helvetica" w:cs="Helvetica"/>
+        </w:rPr>
+      </w:pPr>
+      <w:proofErr w:type="gramStart"/>
+      <w:ins w:id="124" w:author="zenrunner" w:date="2019-03-26T16:24:00Z">
+        <w:r>
+          <w:rPr>
+            <w:rFonts w:ascii="Helvetica" w:hAnsi="Helvetica" w:cs="Helvetica"/>
+          </w:rPr>
+          <w:t xml:space="preserve">To </w:t>
+        </w:r>
+      </w:ins>
+      <w:ins w:id="125" w:author="zenrunner" w:date="2019-03-26T16:25:00Z">
+        <w:r>
+          <w:rPr>
+            <w:rFonts w:ascii="Helvetica" w:hAnsi="Helvetica" w:cs="Helvetica"/>
+          </w:rPr>
+          <w:t>review and summarize the research examining allocation trade-offs and reproductive outputs in cacti?</w:t>
+        </w:r>
+      </w:ins>
+      <w:proofErr w:type="gramEnd"/>
     </w:p>
     <w:p>
       <w:pPr>
@@ -2100,7 +3252,53 @@
           <w:sz w:val="24"/>
           <w:szCs w:val="24"/>
         </w:rPr>
-        <w:t xml:space="preserve">Research Questions: Are reproductive outputs in </w:t>
+        <w:t xml:space="preserve">Research Questions: Are </w:t>
+      </w:r>
+      <w:ins w:id="126" w:author="zenrunner" w:date="2019-03-26T16:25:00Z">
+        <w:r>
+          <w:rPr>
+            <w:rFonts w:ascii="Helvetica" w:hAnsi="Helvetica" w:cs="Helvetica"/>
+            <w:sz w:val="24"/>
+            <w:szCs w:val="24"/>
+          </w:rPr>
+          <w:t xml:space="preserve">different </w:t>
+        </w:r>
+      </w:ins>
+      <w:r>
+        <w:rPr>
+          <w:rFonts w:ascii="Helvetica" w:hAnsi="Helvetica" w:cs="Helvetica"/>
+          <w:sz w:val="24"/>
+          <w:szCs w:val="24"/>
+        </w:rPr>
+        <w:t>reproductive output</w:t>
+      </w:r>
+      <w:ins w:id="127" w:author="zenrunner" w:date="2019-03-26T16:26:00Z">
+        <w:r>
+          <w:rPr>
+            <w:rFonts w:ascii="Helvetica" w:hAnsi="Helvetica" w:cs="Helvetica"/>
+            <w:sz w:val="24"/>
+            <w:szCs w:val="24"/>
+          </w:rPr>
+          <w:t xml:space="preserve"> measures</w:t>
+        </w:r>
+      </w:ins>
+      <w:del w:id="128" w:author="zenrunner" w:date="2019-03-26T16:26:00Z">
+        <w:r>
+          <w:rPr>
+            <w:rFonts w:ascii="Helvetica" w:hAnsi="Helvetica" w:cs="Helvetica"/>
+            <w:sz w:val="24"/>
+            <w:szCs w:val="24"/>
+          </w:rPr>
+          <w:delText>s</w:delText>
+        </w:r>
+      </w:del>
+      <w:r>
+        <w:rPr>
+          <w:rFonts w:ascii="Helvetica" w:hAnsi="Helvetica" w:cs="Helvetica"/>
+          <w:sz w:val="24"/>
+          <w:szCs w:val="24"/>
+        </w:rPr>
+        <w:t xml:space="preserve"> in </w:t>
       </w:r>
       <w:r>
         <w:rPr>
@@ -2117,7 +3315,25 @@
           <w:sz w:val="24"/>
           <w:szCs w:val="24"/>
         </w:rPr>
-        <w:t xml:space="preserve"> (flowers, fruits, and seeds) correlated? How does </w:t>
+        <w:t xml:space="preserve"> (</w:t>
+      </w:r>
+      <w:ins w:id="129" w:author="zenrunner" w:date="2019-03-26T16:26:00Z">
+        <w:r>
+          <w:rPr>
+            <w:rFonts w:ascii="Helvetica" w:hAnsi="Helvetica" w:cs="Helvetica"/>
+            <w:sz w:val="24"/>
+            <w:szCs w:val="24"/>
+          </w:rPr>
+          <w:t xml:space="preserve">i.e., </w:t>
+        </w:r>
+      </w:ins>
+      <w:r>
+        <w:rPr>
+          <w:rFonts w:ascii="Helvetica" w:hAnsi="Helvetica" w:cs="Helvetica"/>
+          <w:sz w:val="24"/>
+          <w:szCs w:val="24"/>
+        </w:rPr>
+        <w:t xml:space="preserve">flowers, fruits, and seeds) correlated? How does </w:t>
       </w:r>
       <w:r>
         <w:rPr>
@@ -2134,7 +3350,25 @@
           <w:sz w:val="24"/>
           <w:szCs w:val="24"/>
         </w:rPr>
-        <w:t xml:space="preserve"> phylogenetic distance related to reproductive output? Where are </w:t>
+        <w:t xml:space="preserve"> phylogenetic distance relate</w:t>
+      </w:r>
+      <w:del w:id="130" w:author="zenrunner" w:date="2019-03-26T16:26:00Z">
+        <w:r>
+          <w:rPr>
+            <w:rFonts w:ascii="Helvetica" w:hAnsi="Helvetica" w:cs="Helvetica"/>
+            <w:sz w:val="24"/>
+            <w:szCs w:val="24"/>
+          </w:rPr>
+          <w:delText>d</w:delText>
+        </w:r>
+      </w:del>
+      <w:r>
+        <w:rPr>
+          <w:rFonts w:ascii="Helvetica" w:hAnsi="Helvetica" w:cs="Helvetica"/>
+          <w:sz w:val="24"/>
+          <w:szCs w:val="24"/>
+        </w:rPr>
+        <w:t xml:space="preserve"> to reproductive output? Where are </w:t>
       </w:r>
       <w:r>
         <w:rPr>
@@ -2168,14 +3402,39 @@
           <w:sz w:val="24"/>
           <w:szCs w:val="24"/>
         </w:rPr>
-        <w:t xml:space="preserve"> locations? What research gaps exist in </w:t>
-      </w:r>
-      <w:r>
-        <w:rPr>
-          <w:rFonts w:ascii="Helvetica" w:hAnsi="Helvetica" w:cs="Helvetica"/>
-          <w:i/>
-          <w:sz w:val="24"/>
-          <w:szCs w:val="24"/>
+        <w:t xml:space="preserve"> locations</w:t>
+      </w:r>
+      <w:r>
+        <w:rPr>
+          <w:rFonts w:ascii="Helvetica" w:hAnsi="Helvetica" w:cs="Helvetica"/>
+          <w:sz w:val="24"/>
+          <w:szCs w:val="24"/>
+          <w:highlight w:val="yellow"/>
+          <w:rPrChange w:id="131" w:author="zenrunner" w:date="2019-03-26T16:26:00Z">
+            <w:rPr>
+              <w:rFonts w:ascii="Helvetica" w:hAnsi="Helvetica" w:cs="Helvetica"/>
+              <w:sz w:val="24"/>
+              <w:szCs w:val="24"/>
+            </w:rPr>
+          </w:rPrChange>
+        </w:rPr>
+        <w:t xml:space="preserve">? What research gaps exist in </w:t>
+      </w:r>
+      <w:r>
+        <w:rPr>
+          <w:rFonts w:ascii="Helvetica" w:hAnsi="Helvetica" w:cs="Helvetica"/>
+          <w:i/>
+          <w:sz w:val="24"/>
+          <w:szCs w:val="24"/>
+          <w:highlight w:val="yellow"/>
+          <w:rPrChange w:id="132" w:author="zenrunner" w:date="2019-03-26T16:26:00Z">
+            <w:rPr>
+              <w:rFonts w:ascii="Helvetica" w:hAnsi="Helvetica" w:cs="Helvetica"/>
+              <w:i/>
+              <w:sz w:val="24"/>
+              <w:szCs w:val="24"/>
+            </w:rPr>
+          </w:rPrChange>
         </w:rPr>
         <w:t>Cactaceae</w:t>
       </w:r>
@@ -2184,6 +3443,14 @@
           <w:rFonts w:ascii="Helvetica" w:hAnsi="Helvetica" w:cs="Helvetica"/>
           <w:sz w:val="24"/>
           <w:szCs w:val="24"/>
+          <w:highlight w:val="yellow"/>
+          <w:rPrChange w:id="133" w:author="zenrunner" w:date="2019-03-26T16:26:00Z">
+            <w:rPr>
+              <w:rFonts w:ascii="Helvetica" w:hAnsi="Helvetica" w:cs="Helvetica"/>
+              <w:sz w:val="24"/>
+              <w:szCs w:val="24"/>
+            </w:rPr>
+          </w:rPrChange>
         </w:rPr>
         <w:t xml:space="preserve"> allocation research, and what opportunities for ag</w:t>
       </w:r>
@@ -2192,6 +3459,14 @@
           <w:rFonts w:ascii="Helvetica" w:hAnsi="Helvetica" w:cs="Helvetica"/>
           <w:sz w:val="24"/>
           <w:szCs w:val="24"/>
+          <w:highlight w:val="yellow"/>
+          <w:rPrChange w:id="134" w:author="zenrunner" w:date="2019-03-26T16:26:00Z">
+            <w:rPr>
+              <w:rFonts w:ascii="Helvetica" w:hAnsi="Helvetica" w:cs="Helvetica"/>
+              <w:sz w:val="24"/>
+              <w:szCs w:val="24"/>
+            </w:rPr>
+          </w:rPrChange>
         </w:rPr>
         <w:t>r</w:t>
       </w:r>
@@ -2200,9 +3475,27 @@
           <w:rFonts w:ascii="Helvetica" w:hAnsi="Helvetica" w:cs="Helvetica"/>
           <w:sz w:val="24"/>
           <w:szCs w:val="24"/>
+          <w:highlight w:val="yellow"/>
+          <w:rPrChange w:id="135" w:author="zenrunner" w:date="2019-03-26T16:26:00Z">
+            <w:rPr>
+              <w:rFonts w:ascii="Helvetica" w:hAnsi="Helvetica" w:cs="Helvetica"/>
+              <w:sz w:val="24"/>
+              <w:szCs w:val="24"/>
+            </w:rPr>
+          </w:rPrChange>
         </w:rPr>
         <w:t>o-eco interdisciplinary work have been unexplored?</w:t>
       </w:r>
+      <w:ins w:id="136" w:author="zenrunner" w:date="2019-03-26T16:26:00Z">
+        <w:r>
+          <w:rPr>
+            <w:rFonts w:ascii="Helvetica" w:hAnsi="Helvetica" w:cs="Helvetica"/>
+            <w:sz w:val="24"/>
+            <w:szCs w:val="24"/>
+          </w:rPr>
+          <w:t xml:space="preserve"> Not bad – could clean these up a bit more</w:t>
+        </w:r>
+      </w:ins>
     </w:p>
     <w:p>
       <w:pPr>
@@ -2253,7 +3546,205 @@
           <w:sz w:val="24"/>
           <w:szCs w:val="24"/>
         </w:rPr>
-        <w:t>Methods: A systematic review using search terms (Table 2) was performed in Web of Science. Screening for a qualitative synthesis versus screening for a quantitative analysis led to one additional study for the qualitative. Since only 14 studies have been identified, the search will be expanded to include “flower*" as a search term, and allow for papers published more than five years ago. A PRISMA statement shows the current exclusion for all studies (Figure 1). Data will be analyzed using the R Package “metafor” with generalized linear mixed models.</w:t>
+        <w:t xml:space="preserve">Methods: </w:t>
+      </w:r>
+      <w:del w:id="137" w:author="zenrunner" w:date="2019-03-26T16:27:00Z">
+        <w:r>
+          <w:rPr>
+            <w:rFonts w:ascii="Helvetica" w:hAnsi="Helvetica" w:cs="Helvetica"/>
+            <w:sz w:val="24"/>
+            <w:szCs w:val="24"/>
+          </w:rPr>
+          <w:delText xml:space="preserve">A systematic review using search terms </w:delText>
+        </w:r>
+        <w:r>
+          <w:rPr>
+            <w:rFonts w:ascii="Helvetica" w:hAnsi="Helvetica" w:cs="Helvetica"/>
+            <w:sz w:val="24"/>
+            <w:szCs w:val="24"/>
+          </w:rPr>
+          <w:delText xml:space="preserve">(Table 2) </w:delText>
+        </w:r>
+        <w:r>
+          <w:rPr>
+            <w:rFonts w:ascii="Helvetica" w:hAnsi="Helvetica" w:cs="Helvetica"/>
+            <w:sz w:val="24"/>
+            <w:szCs w:val="24"/>
+          </w:rPr>
+          <w:delText xml:space="preserve">was performed in </w:delText>
+        </w:r>
+      </w:del>
+      <w:r>
+        <w:rPr>
+          <w:rFonts w:ascii="Helvetica" w:hAnsi="Helvetica" w:cs="Helvetica"/>
+          <w:sz w:val="24"/>
+          <w:szCs w:val="24"/>
+        </w:rPr>
+        <w:t>Web of Science</w:t>
+      </w:r>
+      <w:ins w:id="138" w:author="zenrunner" w:date="2019-03-26T16:27:00Z">
+        <w:r>
+          <w:rPr>
+            <w:rFonts w:ascii="Helvetica" w:hAnsi="Helvetica" w:cs="Helvetica"/>
+            <w:sz w:val="24"/>
+            <w:szCs w:val="24"/>
+          </w:rPr>
+          <w:t xml:space="preserve"> </w:t>
+        </w:r>
+        <w:r>
+          <w:rPr>
+            <w:rFonts w:ascii="Helvetica" w:hAnsi="Helvetica" w:cs="Helvetica"/>
+            <w:sz w:val="24"/>
+            <w:szCs w:val="24"/>
+          </w:rPr>
+          <w:t xml:space="preserve">was used to examine key reproductive allocation research in the primary literature </w:t>
+        </w:r>
+        <w:r>
+          <w:rPr>
+            <w:rFonts w:ascii="Helvetica" w:hAnsi="Helvetica" w:cs="Helvetica"/>
+            <w:sz w:val="24"/>
+            <w:szCs w:val="24"/>
+          </w:rPr>
+          <w:t>(</w:t>
+        </w:r>
+      </w:ins>
+      <w:ins w:id="139" w:author="zenrunner" w:date="2019-03-26T16:28:00Z">
+        <w:r>
+          <w:rPr>
+            <w:rFonts w:ascii="Helvetica" w:hAnsi="Helvetica" w:cs="Helvetica"/>
+            <w:sz w:val="24"/>
+            <w:szCs w:val="24"/>
+          </w:rPr>
+          <w:t xml:space="preserve">see </w:t>
+        </w:r>
+      </w:ins>
+      <w:ins w:id="140" w:author="zenrunner" w:date="2019-03-26T16:27:00Z">
+        <w:r>
+          <w:rPr>
+            <w:rFonts w:ascii="Helvetica" w:hAnsi="Helvetica" w:cs="Helvetica"/>
+            <w:sz w:val="24"/>
+            <w:szCs w:val="24"/>
+          </w:rPr>
+          <w:t>Table 2</w:t>
+        </w:r>
+      </w:ins>
+      <w:ins w:id="141" w:author="zenrunner" w:date="2019-03-26T16:28:00Z">
+        <w:r>
+          <w:rPr>
+            <w:rFonts w:ascii="Helvetica" w:hAnsi="Helvetica" w:cs="Helvetica"/>
+            <w:sz w:val="24"/>
+            <w:szCs w:val="24"/>
+          </w:rPr>
+          <w:t xml:space="preserve"> for term lists</w:t>
+        </w:r>
+      </w:ins>
+      <w:proofErr w:type="gramStart"/>
+      <w:ins w:id="142" w:author="zenrunner" w:date="2019-03-26T16:27:00Z">
+        <w:r>
+          <w:rPr>
+            <w:rFonts w:ascii="Helvetica" w:hAnsi="Helvetica" w:cs="Helvetica"/>
+            <w:sz w:val="24"/>
+            <w:szCs w:val="24"/>
+          </w:rPr>
+          <w:t>)</w:t>
+        </w:r>
+        <w:r>
+          <w:rPr>
+            <w:rFonts w:ascii="Helvetica" w:hAnsi="Helvetica" w:cs="Helvetica"/>
+            <w:sz w:val="24"/>
+            <w:szCs w:val="24"/>
+          </w:rPr>
+          <w:t xml:space="preserve"> </w:t>
+        </w:r>
+      </w:ins>
+      <w:r>
+        <w:rPr>
+          <w:rFonts w:ascii="Helvetica" w:hAnsi="Helvetica" w:cs="Helvetica"/>
+          <w:sz w:val="24"/>
+          <w:szCs w:val="24"/>
+        </w:rPr>
+        <w:t>.</w:t>
+      </w:r>
+      <w:proofErr w:type="gramEnd"/>
+      <w:r>
+        <w:rPr>
+          <w:rFonts w:ascii="Helvetica" w:hAnsi="Helvetica" w:cs="Helvetica"/>
+          <w:sz w:val="24"/>
+          <w:szCs w:val="24"/>
+        </w:rPr>
+        <w:t xml:space="preserve"> </w:t>
+      </w:r>
+      <w:r>
+        <w:rPr>
+          <w:rFonts w:ascii="Helvetica" w:hAnsi="Helvetica" w:cs="Helvetica"/>
+          <w:sz w:val="24"/>
+          <w:szCs w:val="24"/>
+          <w:highlight w:val="yellow"/>
+          <w:rPrChange w:id="143" w:author="zenrunner" w:date="2019-03-26T16:28:00Z">
+            <w:rPr>
+              <w:rFonts w:ascii="Helvetica" w:hAnsi="Helvetica" w:cs="Helvetica"/>
+              <w:sz w:val="24"/>
+              <w:szCs w:val="24"/>
+            </w:rPr>
+          </w:rPrChange>
+        </w:rPr>
+        <w:t>Screening for a qualitative synthesis versus screening for a quantitative analysis led to one additional study for the qualitative. Since only 14 studies have been identified, the search will be expanded to include “flower*" as a search term, and allow for papers published more than five years ago. A PRISMA statement shows the current exclusion for all studies (Figure 1).</w:t>
+      </w:r>
+      <w:ins w:id="144" w:author="zenrunner" w:date="2019-03-26T16:28:00Z">
+        <w:r>
+          <w:rPr>
+            <w:rFonts w:ascii="Helvetica" w:hAnsi="Helvetica" w:cs="Helvetica"/>
+            <w:sz w:val="24"/>
+            <w:szCs w:val="24"/>
+          </w:rPr>
+          <w:t xml:space="preserve"> Clunky – A total of 14 studies were identified using these specific terms, and an expanded search was done to include the term </w:t>
+        </w:r>
+      </w:ins>
+      <w:ins w:id="145" w:author="zenrunner" w:date="2019-03-26T16:29:00Z">
+        <w:r>
+          <w:rPr>
+            <w:rFonts w:ascii="Helvetica" w:hAnsi="Helvetica" w:cs="Helvetica"/>
+            <w:sz w:val="24"/>
+            <w:szCs w:val="24"/>
+          </w:rPr>
+          <w:t xml:space="preserve">‘flowers’ generating X additional studies.  The following measures will be extracted from each study: list them.  Then say how will be analyzed. </w:t>
+        </w:r>
+      </w:ins>
+      <w:del w:id="146" w:author="zenrunner" w:date="2019-03-26T16:29:00Z">
+        <w:r>
+          <w:rPr>
+            <w:rFonts w:ascii="Helvetica" w:hAnsi="Helvetica" w:cs="Helvetica"/>
+            <w:sz w:val="24"/>
+            <w:szCs w:val="24"/>
+          </w:rPr>
+          <w:delText xml:space="preserve"> </w:delText>
+        </w:r>
+      </w:del>
+      <w:r>
+        <w:rPr>
+          <w:rFonts w:ascii="Helvetica" w:hAnsi="Helvetica" w:cs="Helvetica"/>
+          <w:sz w:val="24"/>
+          <w:szCs w:val="24"/>
+        </w:rPr>
+        <w:t>Data will be analyzed using the R Package “metafor” with generalized linear mixed models</w:t>
+      </w:r>
+      <w:ins w:id="147" w:author="zenrunner" w:date="2019-03-26T16:29:00Z">
+        <w:r>
+          <w:rPr>
+            <w:rFonts w:ascii="Helvetica" w:hAnsi="Helvetica" w:cs="Helvetica"/>
+            <w:sz w:val="24"/>
+            <w:szCs w:val="24"/>
+          </w:rPr>
+          <w:t xml:space="preserve"> (Citation to metafor)</w:t>
+        </w:r>
+      </w:ins>
+      <w:r>
+        <w:rPr>
+          <w:rFonts w:ascii="Helvetica" w:hAnsi="Helvetica" w:cs="Helvetica"/>
+          <w:sz w:val="24"/>
+          <w:szCs w:val="24"/>
+        </w:rPr>
+        <w:t>.</w:t>
       </w:r>
     </w:p>
     <w:p>
@@ -2324,6 +3815,26 @@
         </w:rPr>
         <w:t>Figure 1: A PRISMA statement showing sample size of papers included in qualitative and quantitative datasets.</w:t>
       </w:r>
+      <w:ins w:id="148" w:author="zenrunner" w:date="2019-03-26T16:29:00Z">
+        <w:r>
+          <w:rPr>
+            <w:rFonts w:ascii="Helvetica" w:hAnsi="Helvetica" w:cs="Helvetica"/>
+            <w:sz w:val="24"/>
+            <w:szCs w:val="24"/>
+          </w:rPr>
+          <w:t xml:space="preserve"> </w:t>
+        </w:r>
+        <w:proofErr w:type="gramStart"/>
+        <w:r>
+          <w:rPr>
+            <w:rFonts w:ascii="Helvetica" w:hAnsi="Helvetica" w:cs="Helvetica"/>
+            <w:sz w:val="24"/>
+            <w:szCs w:val="24"/>
+          </w:rPr>
+          <w:t>Without flowers?</w:t>
+        </w:r>
+      </w:ins>
+      <w:proofErr w:type="gramEnd"/>
     </w:p>
     <w:p>
       <w:pPr>
@@ -3394,6 +4905,56 @@
       <w:pPr>
         <w:pStyle w:val="BodyText"/>
         <w:rPr>
+          <w:ins w:id="149" w:author="zenrunner" w:date="2019-03-26T16:30:00Z"/>
+          <w:rFonts w:ascii="Helvetica" w:hAnsi="Helvetica" w:cs="Helvetica"/>
+          <w:sz w:val="24"/>
+          <w:szCs w:val="24"/>
+        </w:rPr>
+      </w:pPr>
+    </w:p>
+    <w:p>
+      <w:pPr>
+        <w:pStyle w:val="BodyText"/>
+        <w:rPr>
+          <w:ins w:id="150" w:author="zenrunner" w:date="2019-03-26T16:30:00Z"/>
+          <w:rFonts w:ascii="Helvetica" w:hAnsi="Helvetica" w:cs="Helvetica"/>
+          <w:sz w:val="24"/>
+          <w:szCs w:val="24"/>
+        </w:rPr>
+      </w:pPr>
+      <w:ins w:id="151" w:author="zenrunner" w:date="2019-03-26T16:30:00Z">
+        <w:r>
+          <w:rPr>
+            <w:rFonts w:ascii="Helvetica" w:hAnsi="Helvetica" w:cs="Helvetica"/>
+            <w:sz w:val="24"/>
+            <w:szCs w:val="24"/>
+          </w:rPr>
+          <w:t xml:space="preserve">Maybe just update </w:t>
+        </w:r>
+        <w:proofErr w:type="spellStart"/>
+        <w:r>
+          <w:rPr>
+            <w:rFonts w:ascii="Helvetica" w:hAnsi="Helvetica" w:cs="Helvetica"/>
+            <w:sz w:val="24"/>
+            <w:szCs w:val="24"/>
+          </w:rPr>
+          <w:t>prisma</w:t>
+        </w:r>
+        <w:proofErr w:type="spellEnd"/>
+        <w:r>
+          <w:rPr>
+            <w:rFonts w:ascii="Helvetica" w:hAnsi="Helvetica" w:cs="Helvetica"/>
+            <w:sz w:val="24"/>
+            <w:szCs w:val="24"/>
+          </w:rPr>
+          <w:t xml:space="preserve"> and table with flowers?</w:t>
+        </w:r>
+      </w:ins>
+    </w:p>
+    <w:p>
+      <w:pPr>
+        <w:pStyle w:val="BodyText"/>
+        <w:rPr>
           <w:rFonts w:ascii="Helvetica" w:hAnsi="Helvetica" w:cs="Helvetica"/>
           <w:sz w:val="24"/>
           <w:szCs w:val="24"/>
@@ -3430,6 +4991,14 @@
           <w:rFonts w:ascii="Helvetica" w:hAnsi="Helvetica" w:cs="Helvetica"/>
           <w:sz w:val="24"/>
           <w:szCs w:val="24"/>
+          <w:highlight w:val="yellow"/>
+          <w:rPrChange w:id="152" w:author="zenrunner" w:date="2019-03-26T16:30:00Z">
+            <w:rPr>
+              <w:rFonts w:ascii="Helvetica" w:hAnsi="Helvetica" w:cs="Helvetica"/>
+              <w:sz w:val="24"/>
+              <w:szCs w:val="24"/>
+            </w:rPr>
+          </w:rPrChange>
         </w:rPr>
         <w:t xml:space="preserve">This study has changed from its original construct which relied on reports of correlation coefficients between reproductive structures measured in the study. Because only one paper reported this value, we adapted by creating two datasets: one for qualitative analysis that includes any measurement of a reproductive structure, and a second which compares reproductive structures under treatment against controls. These datasets will likely be processed into two papers. One will be an “insight” style paper which describes the current state and research gaps of </w:t>
       </w:r>
@@ -3439,6 +5008,15 @@
           <w:i/>
           <w:sz w:val="24"/>
           <w:szCs w:val="24"/>
+          <w:highlight w:val="yellow"/>
+          <w:rPrChange w:id="153" w:author="zenrunner" w:date="2019-03-26T16:30:00Z">
+            <w:rPr>
+              <w:rFonts w:ascii="Helvetica" w:hAnsi="Helvetica" w:cs="Helvetica"/>
+              <w:i/>
+              <w:sz w:val="24"/>
+              <w:szCs w:val="24"/>
+            </w:rPr>
+          </w:rPrChange>
         </w:rPr>
         <w:t>Cactaceae</w:t>
       </w:r>
@@ -3447,6 +5025,14 @@
           <w:rFonts w:ascii="Helvetica" w:hAnsi="Helvetica" w:cs="Helvetica"/>
           <w:sz w:val="24"/>
           <w:szCs w:val="24"/>
+          <w:highlight w:val="yellow"/>
+          <w:rPrChange w:id="154" w:author="zenrunner" w:date="2019-03-26T16:30:00Z">
+            <w:rPr>
+              <w:rFonts w:ascii="Helvetica" w:hAnsi="Helvetica" w:cs="Helvetica"/>
+              <w:sz w:val="24"/>
+              <w:szCs w:val="24"/>
+            </w:rPr>
+          </w:rPrChange>
         </w:rPr>
         <w:t xml:space="preserve"> reproductive </w:t>
       </w:r>
@@ -3455,6 +5041,14 @@
           <w:rFonts w:ascii="Helvetica" w:hAnsi="Helvetica" w:cs="Helvetica"/>
           <w:sz w:val="24"/>
           <w:szCs w:val="24"/>
+          <w:highlight w:val="yellow"/>
+          <w:rPrChange w:id="155" w:author="zenrunner" w:date="2019-03-26T16:30:00Z">
+            <w:rPr>
+              <w:rFonts w:ascii="Helvetica" w:hAnsi="Helvetica" w:cs="Helvetica"/>
+              <w:sz w:val="24"/>
+              <w:szCs w:val="24"/>
+            </w:rPr>
+          </w:rPrChange>
         </w:rPr>
         <w:t>studies and</w:t>
       </w:r>
@@ -3463,6 +5057,14 @@
           <w:rFonts w:ascii="Helvetica" w:hAnsi="Helvetica" w:cs="Helvetica"/>
           <w:sz w:val="24"/>
           <w:szCs w:val="24"/>
+          <w:highlight w:val="yellow"/>
+          <w:rPrChange w:id="156" w:author="zenrunner" w:date="2019-03-26T16:30:00Z">
+            <w:rPr>
+              <w:rFonts w:ascii="Helvetica" w:hAnsi="Helvetica" w:cs="Helvetica"/>
+              <w:sz w:val="24"/>
+              <w:szCs w:val="24"/>
+            </w:rPr>
+          </w:rPrChange>
         </w:rPr>
         <w:t xml:space="preserve"> refines opportunities for agro-eco interdisciplinary work. The second will be a formal meta</w:t>
       </w:r>
@@ -3471,6 +5073,14 @@
           <w:rFonts w:ascii="Helvetica" w:hAnsi="Helvetica" w:cs="Helvetica"/>
           <w:sz w:val="24"/>
           <w:szCs w:val="24"/>
+          <w:highlight w:val="yellow"/>
+          <w:rPrChange w:id="157" w:author="zenrunner" w:date="2019-03-26T16:30:00Z">
+            <w:rPr>
+              <w:rFonts w:ascii="Helvetica" w:hAnsi="Helvetica" w:cs="Helvetica"/>
+              <w:sz w:val="24"/>
+              <w:szCs w:val="24"/>
+            </w:rPr>
+          </w:rPrChange>
         </w:rPr>
         <w:t>-</w:t>
       </w:r>
@@ -3479,26 +5089,63 @@
           <w:rFonts w:ascii="Helvetica" w:hAnsi="Helvetica" w:cs="Helvetica"/>
           <w:sz w:val="24"/>
           <w:szCs w:val="24"/>
+          <w:highlight w:val="yellow"/>
+          <w:rPrChange w:id="158" w:author="zenrunner" w:date="2019-03-26T16:30:00Z">
+            <w:rPr>
+              <w:rFonts w:ascii="Helvetica" w:hAnsi="Helvetica" w:cs="Helvetica"/>
+              <w:sz w:val="24"/>
+              <w:szCs w:val="24"/>
+            </w:rPr>
+          </w:rPrChange>
         </w:rPr>
         <w:t xml:space="preserve">analysis correlating different reproductive structures, investigating allocation theory in </w:t>
       </w:r>
-      <w:r>
-        <w:rPr>
-          <w:rFonts w:ascii="Helvetica" w:hAnsi="Helvetica" w:cs="Helvetica"/>
-          <w:i/>
-          <w:sz w:val="24"/>
-          <w:szCs w:val="24"/>
+      <w:proofErr w:type="spellStart"/>
+      <w:r>
+        <w:rPr>
+          <w:rFonts w:ascii="Helvetica" w:hAnsi="Helvetica" w:cs="Helvetica"/>
+          <w:i/>
+          <w:sz w:val="24"/>
+          <w:szCs w:val="24"/>
+          <w:highlight w:val="yellow"/>
+          <w:rPrChange w:id="159" w:author="zenrunner" w:date="2019-03-26T16:30:00Z">
+            <w:rPr>
+              <w:rFonts w:ascii="Helvetica" w:hAnsi="Helvetica" w:cs="Helvetica"/>
+              <w:i/>
+              <w:sz w:val="24"/>
+              <w:szCs w:val="24"/>
+            </w:rPr>
+          </w:rPrChange>
         </w:rPr>
         <w:t>Cactaceae</w:t>
       </w:r>
-      <w:r>
-        <w:rPr>
-          <w:rFonts w:ascii="Helvetica" w:hAnsi="Helvetica" w:cs="Helvetica"/>
-          <w:sz w:val="24"/>
-          <w:szCs w:val="24"/>
+      <w:proofErr w:type="spellEnd"/>
+      <w:r>
+        <w:rPr>
+          <w:rFonts w:ascii="Helvetica" w:hAnsi="Helvetica" w:cs="Helvetica"/>
+          <w:sz w:val="24"/>
+          <w:szCs w:val="24"/>
+          <w:highlight w:val="yellow"/>
+          <w:rPrChange w:id="160" w:author="zenrunner" w:date="2019-03-26T16:30:00Z">
+            <w:rPr>
+              <w:rFonts w:ascii="Helvetica" w:hAnsi="Helvetica" w:cs="Helvetica"/>
+              <w:sz w:val="24"/>
+              <w:szCs w:val="24"/>
+            </w:rPr>
+          </w:rPrChange>
         </w:rPr>
         <w:t>.</w:t>
       </w:r>
+      <w:ins w:id="161" w:author="zenrunner" w:date="2019-03-26T16:30:00Z">
+        <w:r>
+          <w:rPr>
+            <w:rFonts w:ascii="Helvetica" w:hAnsi="Helvetica" w:cs="Helvetica"/>
+            <w:sz w:val="24"/>
+            <w:szCs w:val="24"/>
+          </w:rPr>
+          <w:t xml:space="preserve"> Good – can leave or edit and just streamline to be more like a result?</w:t>
+        </w:r>
+      </w:ins>
     </w:p>
     <w:p>
       <w:pPr>
@@ -3594,7 +5241,16 @@
           <w:sz w:val="24"/>
           <w:szCs w:val="24"/>
         </w:rPr>
-        <w:t>, fruit is the most frequently reported reproductive structure (Figure 2). While flowers are the most infrequently reported at this time, an inclusion of “flower*" in a new search will drastically increase this count.</w:t>
+        <w:t xml:space="preserve">, fruit is the most frequently reported reproductive structure (Figure 2). While flowers are the most infrequently reported at this time, an </w:t>
+      </w:r>
+      <w:r>
+        <w:rPr>
+          <w:rFonts w:ascii="Helvetica" w:hAnsi="Helvetica" w:cs="Helvetica"/>
+          <w:sz w:val="24"/>
+          <w:szCs w:val="24"/>
+        </w:rPr>
+        <w:lastRenderedPageBreak/>
+        <w:t>inclusion of “flower*" in a new search will drastically increase this count.</w:t>
       </w:r>
       <w:r>
         <w:rPr>
@@ -3648,26 +5304,18 @@
           <w:sz w:val="24"/>
           <w:szCs w:val="24"/>
         </w:rPr>
-        <w:t xml:space="preserve"> are only native to the Western Hemisphere, excluding one species in Africa (Cota-Sanchez and Bomfim-Patricio 2010). However, members of the family can be </w:t>
-      </w:r>
-      <w:r>
-        <w:rPr>
-          <w:rFonts w:ascii="Helvetica" w:hAnsi="Helvetica" w:cs="Helvetica"/>
-          <w:sz w:val="24"/>
-          <w:szCs w:val="24"/>
+        <w:t xml:space="preserve"> are only native to the Western Hemisphere, excluding one species in Africa (Cota-Sanchez and Bomfim-Patricio 2010). However, members of the family can be found globally thanks to nonnative introductions and agriculture. Of the current studies, most data points are reported in studies occurring in the Western Hemisphere, where they are native (Figure 3). Most reported values and studies occur in field experiments, and field experiments are more likely to report more values per study (Figure 4).</w:t>
+      </w:r>
+    </w:p>
+    <w:p>
+      <w:pPr>
+        <w:jc w:val="center"/>
+      </w:pPr>
+      <w:r>
+        <w:rPr>
+          <w:noProof/>
         </w:rPr>
         <w:lastRenderedPageBreak/>
-        <w:t>found globally thanks to nonnative introductions and agriculture. Of the current studies, most data points are reported in studies occurring in the Western Hemisphere, where they are native (Figure 3). Most reported values and studies occur in field experiments, and field experiments are more likely to report more values per study (Figure 4).</w:t>
-      </w:r>
-    </w:p>
-    <w:p>
-      <w:pPr>
-        <w:jc w:val="center"/>
-      </w:pPr>
-      <w:r>
-        <w:rPr>
-          <w:noProof/>
-        </w:rPr>
         <w:drawing>
           <wp:inline distT="0" distB="0" distL="0" distR="0" wp14:anchorId="7EEB51CC" wp14:editId="0AB2C8D0">
             <wp:extent cx="5205743" cy="6998833"/>
@@ -3720,19 +5368,29 @@
           <w:sz w:val="24"/>
           <w:szCs w:val="24"/>
         </w:rPr>
+        <w:t>Figure 3: Studies on cactus reproduction are more prevalent and report more values in the Western Hemisphere (Figure 3A). Cacti are found globally, but all occurrences in the Eastern Hemisphere are either agricultural or introduced populations (Figure 3B).</w:t>
+      </w:r>
+      <w:ins w:id="162" w:author="zenrunner" w:date="2019-03-26T16:31:00Z">
+        <w:r>
+          <w:rPr>
+            <w:rFonts w:ascii="Helvetica" w:hAnsi="Helvetica" w:cs="Helvetica"/>
+            <w:sz w:val="24"/>
+            <w:szCs w:val="24"/>
+          </w:rPr>
+          <w:t xml:space="preserve"> SUPER</w:t>
+        </w:r>
+      </w:ins>
+    </w:p>
+    <w:p/>
+    <w:p>
+      <w:pPr>
+        <w:jc w:val="center"/>
+      </w:pPr>
+      <w:r>
+        <w:rPr>
+          <w:noProof/>
+        </w:rPr>
         <w:lastRenderedPageBreak/>
-        <w:t>Figure 3: Studies on cactus reproduction are more prevalent and report more values in the Western Hemisphere (Figure 3A). Cacti are found globally, but all occurrences in the Eastern Hemisphere are either agricultural or introduced populations (Figure 3B).</w:t>
-      </w:r>
-    </w:p>
-    <w:p/>
-    <w:p>
-      <w:pPr>
-        <w:jc w:val="center"/>
-      </w:pPr>
-      <w:r>
-        <w:rPr>
-          <w:noProof/>
-        </w:rPr>
         <w:drawing>
           <wp:inline distT="0" distB="0" distL="0" distR="0" wp14:anchorId="353DE35F" wp14:editId="5ECFF178">
             <wp:extent cx="6449128" cy="4273236"/>
@@ -3787,6 +5445,52 @@
         </w:rPr>
         <w:t>Figure 4: More studies take place in the field than in an agricultural plot (Figure 4A), and field studies tend to report more reproductive structure metrics (Figure 4B).</w:t>
       </w:r>
+      <w:ins w:id="163" w:author="zenrunner" w:date="2019-03-26T16:31:00Z">
+        <w:r>
+          <w:rPr>
+            <w:rFonts w:ascii="Helvetica" w:hAnsi="Helvetica" w:cs="Helvetica"/>
+            <w:sz w:val="24"/>
+            <w:szCs w:val="24"/>
+          </w:rPr>
+          <w:t xml:space="preserve"> </w:t>
+        </w:r>
+        <w:proofErr w:type="gramStart"/>
+        <w:r>
+          <w:rPr>
+            <w:rFonts w:ascii="Helvetica" w:hAnsi="Helvetica" w:cs="Helvetica"/>
+            <w:sz w:val="24"/>
+            <w:szCs w:val="24"/>
+          </w:rPr>
+          <w:t>good</w:t>
+        </w:r>
+        <w:proofErr w:type="gramEnd"/>
+        <w:r>
+          <w:rPr>
+            <w:rFonts w:ascii="Helvetica" w:hAnsi="Helvetica" w:cs="Helvetica"/>
+            <w:sz w:val="24"/>
+            <w:szCs w:val="24"/>
+          </w:rPr>
+          <w:t xml:space="preserve"> – revise fig legend so that it does not state result but states what the figure is – </w:t>
+        </w:r>
+        <w:proofErr w:type="spellStart"/>
+        <w:r>
+          <w:rPr>
+            <w:rFonts w:ascii="Helvetica" w:hAnsi="Helvetica" w:cs="Helvetica"/>
+            <w:sz w:val="24"/>
+            <w:szCs w:val="24"/>
+          </w:rPr>
+          <w:t>ie</w:t>
+        </w:r>
+        <w:proofErr w:type="spellEnd"/>
+        <w:r>
+          <w:rPr>
+            <w:rFonts w:ascii="Helvetica" w:hAnsi="Helvetica" w:cs="Helvetica"/>
+            <w:sz w:val="24"/>
+            <w:szCs w:val="24"/>
+          </w:rPr>
+          <w:t xml:space="preserve"> Data from systematic review describing frequency of… </w:t>
+        </w:r>
+      </w:ins>
     </w:p>
     <w:p/>
     <w:p/>
@@ -3810,8 +5514,20 @@
           <w:sz w:val="40"/>
           <w:szCs w:val="40"/>
         </w:rPr>
+        <w:lastRenderedPageBreak/>
         <w:t>Chapter 20</w:t>
       </w:r>
+      <w:ins w:id="164" w:author="zenrunner" w:date="2019-03-26T16:32:00Z">
+        <w:r>
+          <w:rPr>
+            <w:sz w:val="40"/>
+            <w:szCs w:val="40"/>
+          </w:rPr>
+          <w:t>?? 20 whoa!!</w:t>
+        </w:r>
+      </w:ins>
+      <w:bookmarkStart w:id="165" w:name="_GoBack"/>
+      <w:bookmarkEnd w:id="165"/>
     </w:p>
     <w:p>
       <w:pPr>
@@ -4269,7 +5985,7 @@
           <w:sz w:val="24"/>
           <w:szCs w:val="24"/>
         </w:rPr>
-        <w:t xml:space="preserve"> interactions with 105 cactus individuals (7 replications per characteristic combination). The cacti will have different levels of manipulated </w:t>
+        <w:t xml:space="preserve"> interactions with 105 cactus individuals (7 replications per characteristic combination). The cacti will have different levels of manipulated “showiness” (0%, 25%, 50%, 75%, 100% percent of flowers) of the 3 size classes. We </w:t>
       </w:r>
       <w:r>
         <w:rPr>
@@ -4278,7 +5994,7 @@
           <w:szCs w:val="24"/>
         </w:rPr>
         <w:lastRenderedPageBreak/>
-        <w:t>“showiness” (0%, 25%, 50%, 75%, 100% percent of flowers) of the 3 size classes. We will snip X% of flowers off the cactus, but also record the number of nonblooming buds on each individual when performing observations, as not all flowers of a cactus bloom concurrently.</w:t>
+        <w:t>will snip X% of flowers off the cactus, but also record the number of nonblooming buds on each individual when performing observations, as not all flowers of a cactus bloom concurrently.</w:t>
       </w:r>
     </w:p>
     <w:p>

</xml_diff>